<commit_message>
google calenedar API populates events into the full calendar for the clients view
</commit_message>
<xml_diff>
--- a/Planning Tools/MatsusanityUserStories.docx
+++ b/Planning Tools/MatsusanityUserStories.docx
@@ -14,6 +14,8 @@
           <w:szCs w:val="23"/>
         </w:rPr>
       </w:pPr>
+      <w:bookmarkStart w:id="0" w:name="_GoBack"/>
+      <w:bookmarkEnd w:id="0"/>
       <w:r>
         <w:rPr>
           <w:rFonts w:ascii="Arial" w:eastAsia="Times New Roman" w:hAnsi="Arial" w:cs="Arial"/>
@@ -152,7 +154,7 @@
           <w:sz w:val="23"/>
           <w:szCs w:val="23"/>
         </w:rPr>
-        <w:t>Total Points: 0/</w:t>
+        <w:t xml:space="preserve">Total Points: </w:t>
       </w:r>
       <w:r>
         <w:rPr>
@@ -162,67 +164,82 @@
           <w:sz w:val="23"/>
           <w:szCs w:val="23"/>
         </w:rPr>
-        <w:t>65</w:t>
-      </w:r>
-    </w:p>
-    <w:p>
-      <w:pPr>
-        <w:spacing w:after="0" w:line="360" w:lineRule="auto"/>
-        <w:rPr>
-          <w:rFonts w:ascii="Arial" w:eastAsia="Times New Roman" w:hAnsi="Arial" w:cs="Arial"/>
-          <w:sz w:val="18"/>
-          <w:szCs w:val="18"/>
-        </w:rPr>
-      </w:pPr>
-      <w:r>
-        <w:rPr>
-          <w:rFonts w:ascii="Arial" w:eastAsia="Times New Roman" w:hAnsi="Arial" w:cs="Arial"/>
-          <w:sz w:val="18"/>
-          <w:szCs w:val="18"/>
-        </w:rPr>
-        <w:t xml:space="preserve">(0 points) </w:t>
-      </w:r>
-      <w:r>
-        <w:rPr>
-          <w:rFonts w:ascii="Arial" w:eastAsia="Times New Roman" w:hAnsi="Arial" w:cs="Arial"/>
-          <w:sz w:val="18"/>
-          <w:szCs w:val="18"/>
-        </w:rPr>
-        <w:t>As a user I would like to sign up for personal training.</w:t>
-      </w:r>
-    </w:p>
-    <w:p>
-      <w:pPr>
-        <w:spacing w:after="0" w:line="360" w:lineRule="auto"/>
-        <w:rPr>
-          <w:rFonts w:ascii="Arial" w:eastAsia="Times New Roman" w:hAnsi="Arial" w:cs="Arial"/>
-          <w:sz w:val="18"/>
-          <w:szCs w:val="18"/>
-        </w:rPr>
-      </w:pPr>
-      <w:r>
-        <w:rPr>
-          <w:rFonts w:ascii="Arial" w:eastAsia="Times New Roman" w:hAnsi="Arial" w:cs="Arial"/>
-          <w:sz w:val="18"/>
-          <w:szCs w:val="18"/>
-        </w:rPr>
-        <w:t xml:space="preserve">(7.5 points) As a client, I want my home page to be a dashboard layout that </w:t>
-      </w:r>
-    </w:p>
-    <w:p>
-      <w:pPr>
-        <w:spacing w:after="0" w:line="360" w:lineRule="auto"/>
-        <w:rPr>
-          <w:rFonts w:ascii="Arial" w:eastAsia="Times New Roman" w:hAnsi="Arial" w:cs="Arial"/>
-          <w:sz w:val="18"/>
-          <w:szCs w:val="18"/>
-        </w:rPr>
-      </w:pPr>
-      <w:r>
-        <w:rPr>
-          <w:rFonts w:ascii="Arial" w:eastAsia="Times New Roman" w:hAnsi="Arial" w:cs="Arial"/>
-          <w:sz w:val="18"/>
-          <w:szCs w:val="18"/>
+        <w:t>25</w:t>
+      </w:r>
+      <w:r>
+        <w:rPr>
+          <w:rFonts w:ascii="Arial" w:eastAsia="Times New Roman" w:hAnsi="Arial" w:cs="Arial"/>
+          <w:b/>
+          <w:bCs/>
+          <w:sz w:val="23"/>
+          <w:szCs w:val="23"/>
+        </w:rPr>
+        <w:t>/65</w:t>
+      </w:r>
+    </w:p>
+    <w:p>
+      <w:pPr>
+        <w:spacing w:after="0" w:line="360" w:lineRule="auto"/>
+        <w:rPr>
+          <w:rFonts w:ascii="Arial" w:eastAsia="Times New Roman" w:hAnsi="Arial" w:cs="Arial"/>
+          <w:sz w:val="18"/>
+          <w:szCs w:val="18"/>
+        </w:rPr>
+      </w:pPr>
+      <w:r>
+        <w:rPr>
+          <w:rFonts w:ascii="Arial" w:eastAsia="Times New Roman" w:hAnsi="Arial" w:cs="Arial"/>
+          <w:sz w:val="18"/>
+          <w:szCs w:val="18"/>
+          <w:highlight w:val="green"/>
+        </w:rPr>
+        <w:t>(0 points) As a user I would like to sign up for personal training.</w:t>
+      </w:r>
+    </w:p>
+    <w:p>
+      <w:pPr>
+        <w:spacing w:after="0" w:line="360" w:lineRule="auto"/>
+        <w:rPr>
+          <w:rFonts w:ascii="Arial" w:eastAsia="Times New Roman" w:hAnsi="Arial" w:cs="Arial"/>
+          <w:sz w:val="18"/>
+          <w:szCs w:val="18"/>
+          <w:highlight w:val="green"/>
+        </w:rPr>
+      </w:pPr>
+      <w:r>
+        <w:rPr>
+          <w:rFonts w:ascii="Arial" w:eastAsia="Times New Roman" w:hAnsi="Arial" w:cs="Arial"/>
+          <w:sz w:val="18"/>
+          <w:szCs w:val="18"/>
+        </w:rPr>
+        <w:t>(</w:t>
+      </w:r>
+      <w:r>
+        <w:rPr>
+          <w:rFonts w:ascii="Arial" w:eastAsia="Times New Roman" w:hAnsi="Arial" w:cs="Arial"/>
+          <w:sz w:val="18"/>
+          <w:szCs w:val="18"/>
+          <w:highlight w:val="green"/>
+        </w:rPr>
+        <w:t xml:space="preserve">7.5 points) As a client, I want my home page to be a dashboard layout that </w:t>
+      </w:r>
+    </w:p>
+    <w:p>
+      <w:pPr>
+        <w:spacing w:after="0" w:line="360" w:lineRule="auto"/>
+        <w:rPr>
+          <w:rFonts w:ascii="Arial" w:eastAsia="Times New Roman" w:hAnsi="Arial" w:cs="Arial"/>
+          <w:sz w:val="18"/>
+          <w:szCs w:val="18"/>
+          <w:highlight w:val="green"/>
+        </w:rPr>
+      </w:pPr>
+      <w:r>
+        <w:rPr>
+          <w:rFonts w:ascii="Arial" w:eastAsia="Times New Roman" w:hAnsi="Arial" w:cs="Arial"/>
+          <w:sz w:val="18"/>
+          <w:szCs w:val="18"/>
+          <w:highlight w:val="green"/>
         </w:rPr>
         <w:t>displays any relevant information as well as my daily workout and weekly plan.</w:t>
       </w:r>
@@ -234,13 +251,15 @@
           <w:rFonts w:ascii="Arial" w:eastAsia="Times New Roman" w:hAnsi="Arial" w:cs="Arial"/>
           <w:sz w:val="18"/>
           <w:szCs w:val="18"/>
-        </w:rPr>
-      </w:pPr>
-      <w:r>
-        <w:rPr>
-          <w:rFonts w:ascii="Arial" w:eastAsia="Times New Roman" w:hAnsi="Arial" w:cs="Arial"/>
-          <w:sz w:val="18"/>
-          <w:szCs w:val="18"/>
+          <w:highlight w:val="green"/>
+        </w:rPr>
+      </w:pPr>
+      <w:r>
+        <w:rPr>
+          <w:rFonts w:ascii="Arial" w:eastAsia="Times New Roman" w:hAnsi="Arial" w:cs="Arial"/>
+          <w:sz w:val="18"/>
+          <w:szCs w:val="18"/>
+          <w:highlight w:val="green"/>
         </w:rPr>
         <w:t xml:space="preserve">*Future implementation: Daily food planner, published videos, blogs </w:t>
       </w:r>
@@ -259,6 +278,7 @@
           <w:rFonts w:ascii="Arial" w:eastAsia="Times New Roman" w:hAnsi="Arial" w:cs="Arial"/>
           <w:sz w:val="18"/>
           <w:szCs w:val="18"/>
+          <w:highlight w:val="green"/>
         </w:rPr>
         <w:t>from the instructors</w:t>
       </w:r>
@@ -277,108 +297,45 @@
           <w:rFonts w:ascii="Arial" w:eastAsia="Times New Roman" w:hAnsi="Arial" w:cs="Arial"/>
           <w:sz w:val="18"/>
           <w:szCs w:val="18"/>
-        </w:rPr>
-        <w:t>(7.5 points) As a client I would like to pay my trainer through the app.</w:t>
-      </w:r>
-      <w:r>
-        <w:rPr>
-          <w:rFonts w:ascii="Arial" w:eastAsia="Times New Roman" w:hAnsi="Arial" w:cs="Arial"/>
-          <w:sz w:val="18"/>
-          <w:szCs w:val="18"/>
-        </w:rPr>
-        <w:t xml:space="preserve"> </w:t>
-      </w:r>
-      <w:r>
-        <w:rPr>
-          <w:rFonts w:ascii="Arial" w:eastAsia="Times New Roman" w:hAnsi="Arial" w:cs="Arial"/>
-          <w:sz w:val="18"/>
-          <w:szCs w:val="18"/>
-        </w:rPr>
-        <w:t>(Using Stripe API)</w:t>
-      </w:r>
-    </w:p>
-    <w:p>
-      <w:pPr>
-        <w:spacing w:after="0" w:line="360" w:lineRule="auto"/>
-        <w:rPr>
-          <w:rFonts w:ascii="Arial" w:eastAsia="Times New Roman" w:hAnsi="Arial" w:cs="Arial"/>
-          <w:sz w:val="18"/>
-          <w:szCs w:val="18"/>
-        </w:rPr>
-      </w:pPr>
-      <w:r>
-        <w:rPr>
-          <w:rFonts w:ascii="Arial" w:eastAsia="Times New Roman" w:hAnsi="Arial" w:cs="Arial"/>
-          <w:sz w:val="18"/>
-          <w:szCs w:val="18"/>
-        </w:rPr>
-        <w:t>(2.5 points) As a client I would like to record my workouts</w:t>
-      </w:r>
-      <w:r>
-        <w:rPr>
-          <w:rFonts w:ascii="Arial" w:eastAsia="Times New Roman" w:hAnsi="Arial" w:cs="Arial"/>
-          <w:sz w:val="18"/>
-          <w:szCs w:val="18"/>
-        </w:rPr>
-        <w:t xml:space="preserve"> </w:t>
-      </w:r>
-      <w:r>
-        <w:rPr>
-          <w:rFonts w:ascii="Arial" w:eastAsia="Times New Roman" w:hAnsi="Arial" w:cs="Arial"/>
-          <w:sz w:val="18"/>
-          <w:szCs w:val="18"/>
-        </w:rPr>
-        <w:t>data</w:t>
-      </w:r>
-      <w:r>
-        <w:rPr>
-          <w:rFonts w:ascii="Arial" w:eastAsia="Times New Roman" w:hAnsi="Arial" w:cs="Arial"/>
-          <w:sz w:val="18"/>
-          <w:szCs w:val="18"/>
-        </w:rPr>
-        <w:t xml:space="preserve"> </w:t>
-      </w:r>
-      <w:r>
-        <w:rPr>
-          <w:rFonts w:ascii="Arial" w:eastAsia="Times New Roman" w:hAnsi="Arial" w:cs="Arial"/>
-          <w:sz w:val="18"/>
-          <w:szCs w:val="18"/>
-        </w:rPr>
-        <w:t>on the app, and have them for review.</w:t>
-      </w:r>
-    </w:p>
-    <w:p>
-      <w:pPr>
-        <w:spacing w:after="0" w:line="360" w:lineRule="auto"/>
-        <w:rPr>
-          <w:rFonts w:ascii="Arial" w:eastAsia="Times New Roman" w:hAnsi="Arial" w:cs="Arial"/>
-          <w:sz w:val="18"/>
-          <w:szCs w:val="18"/>
-        </w:rPr>
-      </w:pPr>
-      <w:r>
-        <w:rPr>
-          <w:rFonts w:ascii="Arial" w:eastAsia="Times New Roman" w:hAnsi="Arial" w:cs="Arial"/>
-          <w:sz w:val="18"/>
-          <w:szCs w:val="18"/>
-        </w:rPr>
-        <w:t>(5 points) As a client I would like to be able to contact my personal trainer</w:t>
-      </w:r>
-      <w:r>
-        <w:rPr>
-          <w:rFonts w:ascii="Arial" w:eastAsia="Times New Roman" w:hAnsi="Arial" w:cs="Arial"/>
-          <w:sz w:val="18"/>
-          <w:szCs w:val="18"/>
-        </w:rPr>
-        <w:t xml:space="preserve"> </w:t>
-      </w:r>
-      <w:r>
-        <w:rPr>
-          <w:rFonts w:ascii="Arial" w:eastAsia="Times New Roman" w:hAnsi="Arial" w:cs="Arial"/>
-          <w:sz w:val="18"/>
-          <w:szCs w:val="18"/>
-        </w:rPr>
-        <w:t xml:space="preserve">via a </w:t>
+          <w:highlight w:val="green"/>
+        </w:rPr>
+        <w:t>(7.5 points) As a client I would like to pay my trainer through the app. (Using Stripe API)</w:t>
+      </w:r>
+    </w:p>
+    <w:p>
+      <w:pPr>
+        <w:spacing w:after="0" w:line="360" w:lineRule="auto"/>
+        <w:rPr>
+          <w:rFonts w:ascii="Arial" w:eastAsia="Times New Roman" w:hAnsi="Arial" w:cs="Arial"/>
+          <w:sz w:val="18"/>
+          <w:szCs w:val="18"/>
+        </w:rPr>
+      </w:pPr>
+      <w:r>
+        <w:rPr>
+          <w:rFonts w:ascii="Arial" w:eastAsia="Times New Roman" w:hAnsi="Arial" w:cs="Arial"/>
+          <w:sz w:val="18"/>
+          <w:szCs w:val="18"/>
+        </w:rPr>
+        <w:t>(2.5 points) As a client I would like to record my workouts data on the app, and have them for review.</w:t>
+      </w:r>
+    </w:p>
+    <w:p>
+      <w:pPr>
+        <w:spacing w:after="0" w:line="360" w:lineRule="auto"/>
+        <w:rPr>
+          <w:rFonts w:ascii="Arial" w:eastAsia="Times New Roman" w:hAnsi="Arial" w:cs="Arial"/>
+          <w:sz w:val="18"/>
+          <w:szCs w:val="18"/>
+        </w:rPr>
+      </w:pPr>
+      <w:r>
+        <w:rPr>
+          <w:rFonts w:ascii="Arial" w:eastAsia="Times New Roman" w:hAnsi="Arial" w:cs="Arial"/>
+          <w:sz w:val="18"/>
+          <w:szCs w:val="18"/>
+        </w:rPr>
+        <w:t xml:space="preserve">(5 points) As a client I would like to be able to contact my personal trainer via a </w:t>
       </w:r>
     </w:p>
     <w:p>
@@ -413,68 +370,27 @@
           <w:rFonts w:ascii="Arial" w:eastAsia="Times New Roman" w:hAnsi="Arial" w:cs="Arial"/>
           <w:sz w:val="18"/>
           <w:szCs w:val="18"/>
-        </w:rPr>
-        <w:t>(2.5 points)</w:t>
-      </w:r>
-      <w:r>
-        <w:rPr>
-          <w:rFonts w:ascii="Arial" w:eastAsia="Times New Roman" w:hAnsi="Arial" w:cs="Arial"/>
-          <w:sz w:val="18"/>
-          <w:szCs w:val="18"/>
-        </w:rPr>
-        <w:t xml:space="preserve"> </w:t>
-      </w:r>
-      <w:r>
-        <w:rPr>
-          <w:rFonts w:ascii="Arial" w:eastAsia="Times New Roman" w:hAnsi="Arial" w:cs="Arial"/>
-          <w:sz w:val="18"/>
-          <w:szCs w:val="18"/>
-        </w:rPr>
-        <w:t xml:space="preserve">As a client, I want to have the ability to select my work out plan.  I.E </w:t>
-      </w:r>
-    </w:p>
-    <w:p>
-      <w:pPr>
-        <w:spacing w:after="0" w:line="360" w:lineRule="auto"/>
-        <w:rPr>
-          <w:rFonts w:ascii="Arial" w:eastAsia="Times New Roman" w:hAnsi="Arial" w:cs="Arial"/>
-          <w:sz w:val="18"/>
-          <w:szCs w:val="18"/>
-        </w:rPr>
-      </w:pPr>
-      <w:r>
-        <w:rPr>
-          <w:rFonts w:ascii="Arial" w:eastAsia="Times New Roman" w:hAnsi="Arial" w:cs="Arial"/>
-          <w:sz w:val="18"/>
-          <w:szCs w:val="18"/>
-        </w:rPr>
-        <w:t>Group plan, individual plan.</w:t>
-      </w:r>
-    </w:p>
-    <w:p>
-      <w:pPr>
-        <w:spacing w:after="0" w:line="360" w:lineRule="auto"/>
-        <w:rPr>
-          <w:rFonts w:ascii="Arial" w:eastAsia="Times New Roman" w:hAnsi="Arial" w:cs="Arial"/>
-          <w:sz w:val="18"/>
-          <w:szCs w:val="18"/>
-        </w:rPr>
-      </w:pPr>
-      <w:r>
-        <w:rPr>
-          <w:rFonts w:ascii="Arial" w:eastAsia="Times New Roman" w:hAnsi="Arial" w:cs="Arial"/>
-          <w:sz w:val="18"/>
-          <w:szCs w:val="18"/>
-        </w:rPr>
-        <w:t>(5 points) As a client I would like to be able to</w:t>
-      </w:r>
-      <w:r>
-        <w:rPr>
-          <w:rFonts w:ascii="Arial" w:eastAsia="Times New Roman" w:hAnsi="Arial" w:cs="Arial"/>
-          <w:sz w:val="18"/>
-          <w:szCs w:val="18"/>
-        </w:rPr>
-        <w:t xml:space="preserve"> </w:t>
+          <w:highlight w:val="green"/>
+        </w:rPr>
+        <w:t>(2.5 points) As a client, I want to have the ability to select my work out plan.  I.E Group plan, individual plan.</w:t>
+      </w:r>
+    </w:p>
+    <w:p>
+      <w:pPr>
+        <w:spacing w:after="0" w:line="360" w:lineRule="auto"/>
+        <w:rPr>
+          <w:rFonts w:ascii="Arial" w:eastAsia="Times New Roman" w:hAnsi="Arial" w:cs="Arial"/>
+          <w:sz w:val="18"/>
+          <w:szCs w:val="18"/>
+        </w:rPr>
+      </w:pPr>
+      <w:r>
+        <w:rPr>
+          <w:rFonts w:ascii="Arial" w:eastAsia="Times New Roman" w:hAnsi="Arial" w:cs="Arial"/>
+          <w:sz w:val="18"/>
+          <w:szCs w:val="18"/>
+        </w:rPr>
+        <w:t xml:space="preserve">(5 points) As a client I would like to be able to </w:t>
       </w:r>
       <w:r>
         <w:rPr>
@@ -490,49 +406,25 @@
           <w:sz w:val="18"/>
           <w:szCs w:val="18"/>
         </w:rPr>
-        <w:t xml:space="preserve"> person appointments based off trainer’s Google </w:t>
-      </w:r>
-      <w:r>
-        <w:rPr>
-          <w:rFonts w:ascii="Arial" w:eastAsia="Times New Roman" w:hAnsi="Arial" w:cs="Arial"/>
-          <w:sz w:val="18"/>
-          <w:szCs w:val="18"/>
-        </w:rPr>
-        <w:t>calendar</w:t>
-      </w:r>
-      <w:r>
-        <w:rPr>
-          <w:rFonts w:ascii="Arial" w:eastAsia="Times New Roman" w:hAnsi="Arial" w:cs="Arial"/>
-          <w:sz w:val="18"/>
-          <w:szCs w:val="18"/>
-        </w:rPr>
-        <w:t>.</w:t>
-      </w:r>
-    </w:p>
-    <w:p>
-      <w:pPr>
-        <w:spacing w:after="0" w:line="360" w:lineRule="auto"/>
-        <w:rPr>
-          <w:rFonts w:ascii="Arial" w:eastAsia="Times New Roman" w:hAnsi="Arial" w:cs="Arial"/>
-          <w:sz w:val="18"/>
-          <w:szCs w:val="18"/>
-        </w:rPr>
-      </w:pPr>
-      <w:r>
-        <w:rPr>
-          <w:rFonts w:ascii="Arial" w:eastAsia="Times New Roman" w:hAnsi="Arial" w:cs="Arial"/>
-          <w:sz w:val="18"/>
-          <w:szCs w:val="18"/>
-        </w:rPr>
-        <w:t>(2.5 points)</w:t>
-      </w:r>
-      <w:r>
-        <w:rPr>
-          <w:rFonts w:ascii="Arial" w:eastAsia="Times New Roman" w:hAnsi="Arial" w:cs="Arial"/>
-          <w:sz w:val="18"/>
-          <w:szCs w:val="18"/>
-        </w:rPr>
-        <w:t xml:space="preserve"> </w:t>
+        <w:t xml:space="preserve"> person appointments based off trainer’s Google calendar.</w:t>
+      </w:r>
+    </w:p>
+    <w:p>
+      <w:pPr>
+        <w:spacing w:after="0" w:line="360" w:lineRule="auto"/>
+        <w:rPr>
+          <w:rFonts w:ascii="Arial" w:eastAsia="Times New Roman" w:hAnsi="Arial" w:cs="Arial"/>
+          <w:sz w:val="18"/>
+          <w:szCs w:val="18"/>
+        </w:rPr>
+      </w:pPr>
+      <w:r>
+        <w:rPr>
+          <w:rFonts w:ascii="Arial" w:eastAsia="Times New Roman" w:hAnsi="Arial" w:cs="Arial"/>
+          <w:sz w:val="18"/>
+          <w:szCs w:val="18"/>
+        </w:rPr>
+        <w:t xml:space="preserve">(2.5 points) </w:t>
       </w:r>
       <w:r>
         <w:rPr>
@@ -593,58 +485,44 @@
           <w:rFonts w:ascii="Arial" w:eastAsia="Times New Roman" w:hAnsi="Arial" w:cs="Arial"/>
           <w:sz w:val="18"/>
           <w:szCs w:val="18"/>
-        </w:rPr>
-        <w:t>(2.5 points)</w:t>
-      </w:r>
-      <w:r>
-        <w:rPr>
-          <w:rFonts w:ascii="Arial" w:eastAsia="Times New Roman" w:hAnsi="Arial" w:cs="Arial"/>
-          <w:sz w:val="18"/>
-          <w:szCs w:val="18"/>
-        </w:rPr>
-        <w:t xml:space="preserve"> </w:t>
-      </w:r>
-      <w:r>
-        <w:rPr>
-          <w:rFonts w:ascii="Arial" w:eastAsia="Times New Roman" w:hAnsi="Arial" w:cs="Arial"/>
-          <w:sz w:val="18"/>
-          <w:szCs w:val="18"/>
-        </w:rPr>
-        <w:t xml:space="preserve">As a personal trainer, I want a page to view all of my clients, which </w:t>
-      </w:r>
-    </w:p>
-    <w:p>
-      <w:pPr>
-        <w:spacing w:after="0" w:line="360" w:lineRule="auto"/>
-        <w:rPr>
-          <w:rFonts w:ascii="Arial" w:eastAsia="Times New Roman" w:hAnsi="Arial" w:cs="Arial"/>
-          <w:sz w:val="18"/>
-          <w:szCs w:val="18"/>
-        </w:rPr>
-      </w:pPr>
-      <w:r>
-        <w:rPr>
-          <w:rFonts w:ascii="Arial" w:eastAsia="Times New Roman" w:hAnsi="Arial" w:cs="Arial"/>
-          <w:sz w:val="18"/>
-          <w:szCs w:val="18"/>
-        </w:rPr>
-        <w:t>displays any immediate actions required</w:t>
-      </w:r>
-    </w:p>
-    <w:p>
-      <w:pPr>
-        <w:spacing w:after="0" w:line="360" w:lineRule="auto"/>
-        <w:rPr>
-          <w:rFonts w:ascii="Arial" w:eastAsia="Times New Roman" w:hAnsi="Arial" w:cs="Arial"/>
-          <w:sz w:val="18"/>
-          <w:szCs w:val="18"/>
-        </w:rPr>
-      </w:pPr>
-      <w:r>
-        <w:rPr>
-          <w:rFonts w:ascii="Arial" w:eastAsia="Times New Roman" w:hAnsi="Arial" w:cs="Arial"/>
-          <w:sz w:val="18"/>
-          <w:szCs w:val="18"/>
+          <w:highlight w:val="green"/>
+        </w:rPr>
+        <w:t xml:space="preserve">(2.5 points) As a personal trainer, I want a page to view </w:t>
+      </w:r>
+      <w:r>
+        <w:rPr>
+          <w:rFonts w:ascii="Arial" w:eastAsia="Times New Roman" w:hAnsi="Arial" w:cs="Arial"/>
+          <w:sz w:val="18"/>
+          <w:szCs w:val="18"/>
+          <w:highlight w:val="green"/>
+        </w:rPr>
+        <w:t>all</w:t>
+      </w:r>
+      <w:r>
+        <w:rPr>
+          <w:rFonts w:ascii="Arial" w:eastAsia="Times New Roman" w:hAnsi="Arial" w:cs="Arial"/>
+          <w:sz w:val="18"/>
+          <w:szCs w:val="18"/>
+          <w:highlight w:val="green"/>
+        </w:rPr>
+        <w:t xml:space="preserve"> my clients, which displays any immediate actions required</w:t>
+      </w:r>
+    </w:p>
+    <w:p>
+      <w:pPr>
+        <w:spacing w:after="0" w:line="360" w:lineRule="auto"/>
+        <w:rPr>
+          <w:rFonts w:ascii="Arial" w:eastAsia="Times New Roman" w:hAnsi="Arial" w:cs="Arial"/>
+          <w:sz w:val="18"/>
+          <w:szCs w:val="18"/>
+        </w:rPr>
+      </w:pPr>
+      <w:r>
+        <w:rPr>
+          <w:rFonts w:ascii="Arial" w:eastAsia="Times New Roman" w:hAnsi="Arial" w:cs="Arial"/>
+          <w:sz w:val="18"/>
+          <w:szCs w:val="18"/>
+          <w:highlight w:val="green"/>
         </w:rPr>
         <w:t>(5 points) As a personal trainer, I want to be able opt into in person workout session based on my criteria.</w:t>
       </w:r>
@@ -656,13 +534,15 @@
           <w:rFonts w:ascii="Arial" w:eastAsia="Times New Roman" w:hAnsi="Arial" w:cs="Arial"/>
           <w:sz w:val="18"/>
           <w:szCs w:val="18"/>
-        </w:rPr>
-      </w:pPr>
-      <w:r>
-        <w:rPr>
-          <w:rFonts w:ascii="Arial" w:eastAsia="Times New Roman" w:hAnsi="Arial" w:cs="Arial"/>
-          <w:sz w:val="18"/>
-          <w:szCs w:val="18"/>
+          <w:highlight w:val="yellow"/>
+        </w:rPr>
+      </w:pPr>
+      <w:r>
+        <w:rPr>
+          <w:rFonts w:ascii="Arial" w:eastAsia="Times New Roman" w:hAnsi="Arial" w:cs="Arial"/>
+          <w:sz w:val="18"/>
+          <w:szCs w:val="18"/>
+          <w:highlight w:val="yellow"/>
         </w:rPr>
         <w:t>(5 points) As a personal trainer I would like to publish workouts for individual clients.</w:t>
       </w:r>
@@ -681,224 +561,81 @@
           <w:rFonts w:ascii="Arial" w:eastAsia="Times New Roman" w:hAnsi="Arial" w:cs="Arial"/>
           <w:sz w:val="18"/>
           <w:szCs w:val="18"/>
-        </w:rPr>
-        <w:t xml:space="preserve">(5 points) As a personal trainer I would like to publish workouts for grouped </w:t>
-      </w:r>
-    </w:p>
-    <w:p>
-      <w:pPr>
-        <w:spacing w:after="0" w:line="360" w:lineRule="auto"/>
-        <w:rPr>
-          <w:rFonts w:ascii="Arial" w:eastAsia="Times New Roman" w:hAnsi="Arial" w:cs="Arial"/>
-          <w:sz w:val="18"/>
-          <w:szCs w:val="18"/>
-        </w:rPr>
-      </w:pPr>
-      <w:r>
-        <w:rPr>
-          <w:rFonts w:ascii="Arial" w:eastAsia="Times New Roman" w:hAnsi="Arial" w:cs="Arial"/>
-          <w:sz w:val="18"/>
-          <w:szCs w:val="18"/>
-        </w:rPr>
-        <w:t>clients.</w:t>
-      </w:r>
-    </w:p>
-    <w:p>
-      <w:pPr>
-        <w:spacing w:after="0" w:line="360" w:lineRule="auto"/>
-        <w:rPr>
-          <w:rFonts w:ascii="Arial" w:eastAsia="Times New Roman" w:hAnsi="Arial" w:cs="Arial"/>
-          <w:sz w:val="18"/>
-          <w:szCs w:val="18"/>
-        </w:rPr>
-      </w:pPr>
-      <w:r>
-        <w:rPr>
-          <w:rFonts w:ascii="Arial" w:eastAsia="Times New Roman" w:hAnsi="Arial" w:cs="Arial"/>
-          <w:sz w:val="18"/>
-          <w:szCs w:val="18"/>
-        </w:rPr>
-        <w:t xml:space="preserve">(2.5 points) As a personal trainer I would like to see my clients recorded data to </w:t>
-      </w:r>
-    </w:p>
-    <w:p>
-      <w:pPr>
-        <w:spacing w:after="0" w:line="360" w:lineRule="auto"/>
-        <w:rPr>
-          <w:rFonts w:ascii="Arial" w:eastAsia="Times New Roman" w:hAnsi="Arial" w:cs="Arial"/>
-          <w:sz w:val="18"/>
-          <w:szCs w:val="18"/>
-        </w:rPr>
-      </w:pPr>
-      <w:r>
-        <w:rPr>
-          <w:rFonts w:ascii="Arial" w:eastAsia="Times New Roman" w:hAnsi="Arial" w:cs="Arial"/>
-          <w:sz w:val="18"/>
-          <w:szCs w:val="18"/>
-        </w:rPr>
-        <w:t>make them more accurate individualized workouts.</w:t>
-      </w:r>
-    </w:p>
-    <w:p>
-      <w:pPr>
-        <w:spacing w:after="0" w:line="360" w:lineRule="auto"/>
-        <w:rPr>
-          <w:rFonts w:ascii="Arial" w:eastAsia="Times New Roman" w:hAnsi="Arial" w:cs="Arial"/>
-          <w:sz w:val="18"/>
-          <w:szCs w:val="18"/>
-        </w:rPr>
-      </w:pPr>
-      <w:r>
-        <w:rPr>
-          <w:rFonts w:ascii="Arial" w:eastAsia="Times New Roman" w:hAnsi="Arial" w:cs="Arial"/>
-          <w:sz w:val="18"/>
-          <w:szCs w:val="18"/>
-        </w:rPr>
-        <w:t>(5 points)</w:t>
-      </w:r>
-      <w:r>
-        <w:rPr>
-          <w:rFonts w:ascii="Arial" w:eastAsia="Times New Roman" w:hAnsi="Arial" w:cs="Arial"/>
-          <w:sz w:val="18"/>
-          <w:szCs w:val="18"/>
-        </w:rPr>
-        <w:t xml:space="preserve"> </w:t>
-      </w:r>
-      <w:r>
-        <w:rPr>
-          <w:rFonts w:ascii="Arial" w:eastAsia="Times New Roman" w:hAnsi="Arial" w:cs="Arial"/>
-          <w:sz w:val="18"/>
-          <w:szCs w:val="18"/>
-        </w:rPr>
-        <w:t xml:space="preserve">As a personal trainer, I want the ability to set up “available” time slots </w:t>
-      </w:r>
-    </w:p>
-    <w:p>
-      <w:pPr>
-        <w:spacing w:after="0" w:line="360" w:lineRule="auto"/>
-        <w:rPr>
-          <w:rFonts w:ascii="Arial" w:eastAsia="Times New Roman" w:hAnsi="Arial" w:cs="Arial"/>
-          <w:sz w:val="18"/>
-          <w:szCs w:val="18"/>
-        </w:rPr>
-      </w:pPr>
-      <w:r>
-        <w:rPr>
-          <w:rFonts w:ascii="Arial" w:eastAsia="Times New Roman" w:hAnsi="Arial" w:cs="Arial"/>
-          <w:sz w:val="18"/>
-          <w:szCs w:val="18"/>
-        </w:rPr>
-        <w:t xml:space="preserve">on my Google </w:t>
-      </w:r>
-      <w:r>
-        <w:rPr>
-          <w:rFonts w:ascii="Arial" w:eastAsia="Times New Roman" w:hAnsi="Arial" w:cs="Arial"/>
-          <w:sz w:val="18"/>
-          <w:szCs w:val="18"/>
-        </w:rPr>
-        <w:t>calendar.</w:t>
-      </w:r>
-    </w:p>
-    <w:p>
-      <w:pPr>
-        <w:spacing w:after="0" w:line="360" w:lineRule="auto"/>
-        <w:rPr>
-          <w:rFonts w:ascii="Arial" w:eastAsia="Times New Roman" w:hAnsi="Arial" w:cs="Arial"/>
-          <w:sz w:val="18"/>
-          <w:szCs w:val="18"/>
-        </w:rPr>
-      </w:pPr>
-      <w:r>
-        <w:rPr>
-          <w:rFonts w:ascii="Arial" w:eastAsia="Times New Roman" w:hAnsi="Arial" w:cs="Arial"/>
-          <w:sz w:val="18"/>
-          <w:szCs w:val="18"/>
-        </w:rPr>
-        <w:t xml:space="preserve">(5 points) As a personal </w:t>
-      </w:r>
-      <w:r>
-        <w:rPr>
-          <w:rFonts w:ascii="Arial" w:eastAsia="Times New Roman" w:hAnsi="Arial" w:cs="Arial"/>
-          <w:sz w:val="18"/>
-          <w:szCs w:val="18"/>
-        </w:rPr>
-        <w:t>trainer, I</w:t>
-      </w:r>
-      <w:r>
-        <w:rPr>
-          <w:rFonts w:ascii="Arial" w:eastAsia="Times New Roman" w:hAnsi="Arial" w:cs="Arial"/>
-          <w:sz w:val="18"/>
-          <w:szCs w:val="18"/>
-        </w:rPr>
-        <w:t xml:space="preserve"> would see my in-person sessions scheduled</w:t>
-      </w:r>
-      <w:r>
-        <w:rPr>
-          <w:rFonts w:ascii="Arial" w:eastAsia="Times New Roman" w:hAnsi="Arial" w:cs="Arial"/>
-          <w:sz w:val="18"/>
-          <w:szCs w:val="18"/>
-        </w:rPr>
-        <w:t xml:space="preserve"> </w:t>
-      </w:r>
-      <w:r>
-        <w:rPr>
-          <w:rFonts w:ascii="Arial" w:eastAsia="Times New Roman" w:hAnsi="Arial" w:cs="Arial"/>
-          <w:sz w:val="18"/>
-          <w:szCs w:val="18"/>
-        </w:rPr>
-        <w:t xml:space="preserve">via google </w:t>
-      </w:r>
-      <w:r>
-        <w:rPr>
-          <w:rFonts w:ascii="Arial" w:eastAsia="Times New Roman" w:hAnsi="Arial" w:cs="Arial"/>
-          <w:sz w:val="18"/>
-          <w:szCs w:val="18"/>
-        </w:rPr>
-        <w:t>calendar</w:t>
-      </w:r>
-      <w:r>
-        <w:rPr>
-          <w:rFonts w:ascii="Arial" w:eastAsia="Times New Roman" w:hAnsi="Arial" w:cs="Arial"/>
-          <w:sz w:val="18"/>
-          <w:szCs w:val="18"/>
-        </w:rPr>
-        <w:t>.</w:t>
-      </w:r>
-      <w:bookmarkStart w:id="0" w:name="_GoBack"/>
-      <w:bookmarkEnd w:id="0"/>
-    </w:p>
-    <w:p>
-      <w:pPr>
-        <w:spacing w:after="0" w:line="360" w:lineRule="auto"/>
-        <w:rPr>
-          <w:rFonts w:ascii="Arial" w:eastAsia="Times New Roman" w:hAnsi="Arial" w:cs="Arial"/>
-          <w:sz w:val="18"/>
-          <w:szCs w:val="18"/>
-        </w:rPr>
-      </w:pPr>
-      <w:r>
-        <w:rPr>
-          <w:rFonts w:ascii="Arial" w:eastAsia="Times New Roman" w:hAnsi="Arial" w:cs="Arial"/>
-          <w:sz w:val="18"/>
-          <w:szCs w:val="18"/>
-        </w:rPr>
-        <w:t>(2.5 points)</w:t>
-      </w:r>
-      <w:r>
-        <w:rPr>
-          <w:rFonts w:ascii="Arial" w:eastAsia="Times New Roman" w:hAnsi="Arial" w:cs="Arial"/>
-          <w:sz w:val="18"/>
-          <w:szCs w:val="18"/>
-        </w:rPr>
-        <w:t xml:space="preserve"> </w:t>
-      </w:r>
-      <w:r>
-        <w:rPr>
-          <w:rFonts w:ascii="Arial" w:eastAsia="Times New Roman" w:hAnsi="Arial" w:cs="Arial"/>
-          <w:sz w:val="18"/>
-          <w:szCs w:val="18"/>
-        </w:rPr>
-        <w:t xml:space="preserve">As a personal trainer, I want the ability to approve or deny </w:t>
+          <w:highlight w:val="yellow"/>
+        </w:rPr>
+        <w:t>(5 points) As a personal trainer I would like to publish workouts for grouped clients.</w:t>
+      </w:r>
+    </w:p>
+    <w:p>
+      <w:pPr>
+        <w:spacing w:after="0" w:line="360" w:lineRule="auto"/>
+        <w:rPr>
+          <w:rFonts w:ascii="Arial" w:eastAsia="Times New Roman" w:hAnsi="Arial" w:cs="Arial"/>
+          <w:sz w:val="18"/>
+          <w:szCs w:val="18"/>
+        </w:rPr>
+      </w:pPr>
+      <w:r>
+        <w:rPr>
+          <w:rFonts w:ascii="Arial" w:eastAsia="Times New Roman" w:hAnsi="Arial" w:cs="Arial"/>
+          <w:sz w:val="18"/>
+          <w:szCs w:val="18"/>
+        </w:rPr>
+        <w:t>(2.5 points) As a personal trainer I would like to see my clients recorded data to make them more accurate individualized workouts.</w:t>
+      </w:r>
+    </w:p>
+    <w:p>
+      <w:pPr>
+        <w:spacing w:after="0" w:line="360" w:lineRule="auto"/>
+        <w:rPr>
+          <w:rFonts w:ascii="Arial" w:eastAsia="Times New Roman" w:hAnsi="Arial" w:cs="Arial"/>
+          <w:sz w:val="18"/>
+          <w:szCs w:val="18"/>
+        </w:rPr>
+      </w:pPr>
+      <w:r>
+        <w:rPr>
+          <w:rFonts w:ascii="Arial" w:eastAsia="Times New Roman" w:hAnsi="Arial" w:cs="Arial"/>
+          <w:sz w:val="18"/>
+          <w:szCs w:val="18"/>
+        </w:rPr>
+        <w:t>(5 points) As a personal trainer, I want the ability to set up “available” time slots on my Google calendar.</w:t>
+      </w:r>
+    </w:p>
+    <w:p>
+      <w:pPr>
+        <w:spacing w:after="0" w:line="360" w:lineRule="auto"/>
+        <w:rPr>
+          <w:rFonts w:ascii="Arial" w:eastAsia="Times New Roman" w:hAnsi="Arial" w:cs="Arial"/>
+          <w:sz w:val="18"/>
+          <w:szCs w:val="18"/>
+        </w:rPr>
+      </w:pPr>
+      <w:r>
+        <w:rPr>
+          <w:rFonts w:ascii="Arial" w:eastAsia="Times New Roman" w:hAnsi="Arial" w:cs="Arial"/>
+          <w:sz w:val="18"/>
+          <w:szCs w:val="18"/>
+        </w:rPr>
+        <w:t>(5 points) As a personal trainer, I would see my in-person sessions scheduled via google calendar.</w:t>
+      </w:r>
+    </w:p>
+    <w:p>
+      <w:pPr>
+        <w:spacing w:after="0" w:line="360" w:lineRule="auto"/>
+        <w:rPr>
+          <w:rFonts w:ascii="Arial" w:eastAsia="Times New Roman" w:hAnsi="Arial" w:cs="Arial"/>
+          <w:sz w:val="18"/>
+          <w:szCs w:val="18"/>
+        </w:rPr>
+      </w:pPr>
+      <w:r>
+        <w:rPr>
+          <w:rFonts w:ascii="Arial" w:eastAsia="Times New Roman" w:hAnsi="Arial" w:cs="Arial"/>
+          <w:sz w:val="18"/>
+          <w:szCs w:val="18"/>
+        </w:rPr>
+        <w:t xml:space="preserve">(2.5 points) As a personal trainer, I want the ability to approve or deny </w:t>
       </w:r>
     </w:p>
     <w:p>
@@ -934,47 +671,7 @@
           <w:sz w:val="18"/>
           <w:szCs w:val="18"/>
         </w:rPr>
-        <w:t>Bonus</w:t>
-      </w:r>
-      <w:r>
-        <w:rPr>
-          <w:rFonts w:ascii="Arial" w:eastAsia="Times New Roman" w:hAnsi="Arial" w:cs="Arial"/>
-          <w:sz w:val="18"/>
-          <w:szCs w:val="18"/>
-        </w:rPr>
-        <w:t>:</w:t>
-      </w:r>
-      <w:r>
-        <w:rPr>
-          <w:rFonts w:ascii="Arial" w:eastAsia="Times New Roman" w:hAnsi="Arial" w:cs="Arial"/>
-          <w:sz w:val="18"/>
-          <w:szCs w:val="18"/>
-        </w:rPr>
-        <w:t xml:space="preserve"> </w:t>
-      </w:r>
-      <w:r>
-        <w:rPr>
-          <w:rFonts w:ascii="Arial" w:eastAsia="Times New Roman" w:hAnsi="Arial" w:cs="Arial"/>
-          <w:sz w:val="18"/>
-          <w:szCs w:val="18"/>
-        </w:rPr>
-        <w:t>(5 point)</w:t>
-      </w:r>
-      <w:r>
-        <w:rPr>
-          <w:rFonts w:ascii="Arial" w:eastAsia="Times New Roman" w:hAnsi="Arial" w:cs="Arial"/>
-          <w:sz w:val="18"/>
-          <w:szCs w:val="18"/>
-        </w:rPr>
-        <w:t xml:space="preserve"> </w:t>
-      </w:r>
-      <w:r>
-        <w:rPr>
-          <w:rFonts w:ascii="Arial" w:eastAsia="Times New Roman" w:hAnsi="Arial" w:cs="Arial"/>
-          <w:sz w:val="18"/>
-          <w:szCs w:val="18"/>
-        </w:rPr>
-        <w:t>As a client, I want my weekly plan to be using Google Calendars</w:t>
+        <w:t>Bonus: (5 point) As a client, I want my weekly plan to be using Google Calendars</w:t>
       </w:r>
     </w:p>
     <w:p>

</xml_diff>

<commit_message>
added personal trainers ability to access workout plans and working on the ability to add workouts to those plans, also have my google calendarworking for the trainers and the matsusanity calendar working for the clients
</commit_message>
<xml_diff>
--- a/Planning Tools/MatsusanityUserStories.docx
+++ b/Planning Tools/MatsusanityUserStories.docx
@@ -14,8 +14,6 @@
           <w:szCs w:val="23"/>
         </w:rPr>
       </w:pPr>
-      <w:bookmarkStart w:id="0" w:name="_GoBack"/>
-      <w:bookmarkEnd w:id="0"/>
       <w:r>
         <w:rPr>
           <w:rFonts w:ascii="Arial" w:eastAsia="Times New Roman" w:hAnsi="Arial" w:cs="Arial"/>
@@ -316,6 +314,7 @@
           <w:rFonts w:ascii="Arial" w:eastAsia="Times New Roman" w:hAnsi="Arial" w:cs="Arial"/>
           <w:sz w:val="18"/>
           <w:szCs w:val="18"/>
+          <w:highlight w:val="red"/>
         </w:rPr>
         <w:t>(2.5 points) As a client I would like to record my workouts data on the app, and have them for review.</w:t>
       </w:r>
@@ -327,13 +326,15 @@
           <w:rFonts w:ascii="Arial" w:eastAsia="Times New Roman" w:hAnsi="Arial" w:cs="Arial"/>
           <w:sz w:val="18"/>
           <w:szCs w:val="18"/>
-        </w:rPr>
-      </w:pPr>
-      <w:r>
-        <w:rPr>
-          <w:rFonts w:ascii="Arial" w:eastAsia="Times New Roman" w:hAnsi="Arial" w:cs="Arial"/>
-          <w:sz w:val="18"/>
-          <w:szCs w:val="18"/>
+          <w:highlight w:val="red"/>
+        </w:rPr>
+      </w:pPr>
+      <w:r>
+        <w:rPr>
+          <w:rFonts w:ascii="Arial" w:eastAsia="Times New Roman" w:hAnsi="Arial" w:cs="Arial"/>
+          <w:sz w:val="18"/>
+          <w:szCs w:val="18"/>
+          <w:highlight w:val="red"/>
         </w:rPr>
         <w:t xml:space="preserve">(5 points) As a client I would like to be able to contact my personal trainer via a </w:t>
       </w:r>
@@ -352,6 +353,7 @@
           <w:rFonts w:ascii="Arial" w:eastAsia="Times New Roman" w:hAnsi="Arial" w:cs="Arial"/>
           <w:sz w:val="18"/>
           <w:szCs w:val="18"/>
+          <w:highlight w:val="red"/>
         </w:rPr>
         <w:t>notification system (No API).</w:t>
       </w:r>
@@ -544,18 +546,9 @@
           <w:szCs w:val="18"/>
           <w:highlight w:val="yellow"/>
         </w:rPr>
-        <w:t>(5 points) As a personal trainer I would like to publish workouts for individual clients.</w:t>
-      </w:r>
-    </w:p>
-    <w:p>
-      <w:pPr>
-        <w:spacing w:after="0" w:line="360" w:lineRule="auto"/>
-        <w:rPr>
-          <w:rFonts w:ascii="Arial" w:eastAsia="Times New Roman" w:hAnsi="Arial" w:cs="Arial"/>
-          <w:sz w:val="18"/>
-          <w:szCs w:val="18"/>
-        </w:rPr>
-      </w:pPr>
+        <w:t xml:space="preserve">(5 points) </w:t>
+      </w:r>
+      <w:bookmarkStart w:id="0" w:name="_GoBack"/>
       <w:r>
         <w:rPr>
           <w:rFonts w:ascii="Arial" w:eastAsia="Times New Roman" w:hAnsi="Arial" w:cs="Arial"/>
@@ -563,6 +556,35 @@
           <w:szCs w:val="18"/>
           <w:highlight w:val="yellow"/>
         </w:rPr>
+        <w:t xml:space="preserve">As a personal trainer </w:t>
+      </w:r>
+      <w:bookmarkEnd w:id="0"/>
+      <w:r>
+        <w:rPr>
+          <w:rFonts w:ascii="Arial" w:eastAsia="Times New Roman" w:hAnsi="Arial" w:cs="Arial"/>
+          <w:sz w:val="18"/>
+          <w:szCs w:val="18"/>
+          <w:highlight w:val="yellow"/>
+        </w:rPr>
+        <w:t>I would like to publish workouts for individual clients.</w:t>
+      </w:r>
+    </w:p>
+    <w:p>
+      <w:pPr>
+        <w:spacing w:after="0" w:line="360" w:lineRule="auto"/>
+        <w:rPr>
+          <w:rFonts w:ascii="Arial" w:eastAsia="Times New Roman" w:hAnsi="Arial" w:cs="Arial"/>
+          <w:sz w:val="18"/>
+          <w:szCs w:val="18"/>
+        </w:rPr>
+      </w:pPr>
+      <w:r>
+        <w:rPr>
+          <w:rFonts w:ascii="Arial" w:eastAsia="Times New Roman" w:hAnsi="Arial" w:cs="Arial"/>
+          <w:sz w:val="18"/>
+          <w:szCs w:val="18"/>
+          <w:highlight w:val="yellow"/>
+        </w:rPr>
         <w:t>(5 points) As a personal trainer I would like to publish workouts for grouped clients.</w:t>
       </w:r>
     </w:p>
@@ -580,6 +602,7 @@
           <w:rFonts w:ascii="Arial" w:eastAsia="Times New Roman" w:hAnsi="Arial" w:cs="Arial"/>
           <w:sz w:val="18"/>
           <w:szCs w:val="18"/>
+          <w:highlight w:val="red"/>
         </w:rPr>
         <w:t>(2.5 points) As a personal trainer I would like to see my clients recorded data to make them more accurate individualized workouts.</w:t>
       </w:r>
@@ -670,6 +693,7 @@
           <w:rFonts w:ascii="Arial" w:eastAsia="Times New Roman" w:hAnsi="Arial" w:cs="Arial"/>
           <w:sz w:val="18"/>
           <w:szCs w:val="18"/>
+          <w:highlight w:val="green"/>
         </w:rPr>
         <w:t>Bonus: (5 point) As a client, I want my weekly plan to be using Google Calendars</w:t>
       </w:r>

</xml_diff>

<commit_message>
added the ability to have the personal trainer accept or deny in person sessions
</commit_message>
<xml_diff>
--- a/Planning Tools/MatsusanityUserStories.docx
+++ b/Planning Tools/MatsusanityUserStories.docx
@@ -209,17 +209,18 @@
           <w:rFonts w:ascii="Arial" w:eastAsia="Times New Roman" w:hAnsi="Arial" w:cs="Arial"/>
           <w:sz w:val="18"/>
           <w:szCs w:val="18"/>
-        </w:rPr>
-        <w:t>(</w:t>
-      </w:r>
-      <w:r>
-        <w:rPr>
-          <w:rFonts w:ascii="Arial" w:eastAsia="Times New Roman" w:hAnsi="Arial" w:cs="Arial"/>
-          <w:sz w:val="18"/>
-          <w:szCs w:val="18"/>
-          <w:highlight w:val="green"/>
-        </w:rPr>
-        <w:t xml:space="preserve">7.5 points) As a client, I want my home page to be a dashboard layout that </w:t>
+          <w:highlight w:val="green"/>
+        </w:rPr>
+        <w:t>(7</w:t>
+      </w:r>
+      <w:r>
+        <w:rPr>
+          <w:rFonts w:ascii="Arial" w:eastAsia="Times New Roman" w:hAnsi="Arial" w:cs="Arial"/>
+          <w:sz w:val="18"/>
+          <w:szCs w:val="18"/>
+          <w:highlight w:val="green"/>
+        </w:rPr>
+        <w:t xml:space="preserve">.5 points) As a client, I want my home page to be a dashboard layout that </w:t>
       </w:r>
     </w:p>
     <w:p>
@@ -249,36 +250,16 @@
           <w:rFonts w:ascii="Arial" w:eastAsia="Times New Roman" w:hAnsi="Arial" w:cs="Arial"/>
           <w:sz w:val="18"/>
           <w:szCs w:val="18"/>
-          <w:highlight w:val="green"/>
-        </w:rPr>
-      </w:pPr>
-      <w:r>
-        <w:rPr>
-          <w:rFonts w:ascii="Arial" w:eastAsia="Times New Roman" w:hAnsi="Arial" w:cs="Arial"/>
-          <w:sz w:val="18"/>
-          <w:szCs w:val="18"/>
-          <w:highlight w:val="green"/>
-        </w:rPr>
-        <w:t xml:space="preserve">*Future implementation: Daily food planner, published videos, blogs </w:t>
-      </w:r>
-    </w:p>
-    <w:p>
-      <w:pPr>
-        <w:spacing w:after="0" w:line="360" w:lineRule="auto"/>
-        <w:rPr>
-          <w:rFonts w:ascii="Arial" w:eastAsia="Times New Roman" w:hAnsi="Arial" w:cs="Arial"/>
-          <w:sz w:val="18"/>
-          <w:szCs w:val="18"/>
-        </w:rPr>
-      </w:pPr>
-      <w:r>
-        <w:rPr>
-          <w:rFonts w:ascii="Arial" w:eastAsia="Times New Roman" w:hAnsi="Arial" w:cs="Arial"/>
-          <w:sz w:val="18"/>
-          <w:szCs w:val="18"/>
-          <w:highlight w:val="green"/>
-        </w:rPr>
-        <w:t>from the instructors</w:t>
+        </w:rPr>
+      </w:pPr>
+      <w:r>
+        <w:rPr>
+          <w:rFonts w:ascii="Arial" w:eastAsia="Times New Roman" w:hAnsi="Arial" w:cs="Arial"/>
+          <w:sz w:val="18"/>
+          <w:szCs w:val="18"/>
+          <w:highlight w:val="green"/>
+        </w:rPr>
+        <w:t>*Future implementation: Daily food planner, published videos, blogs from the instructors</w:t>
       </w:r>
     </w:p>
     <w:p>
@@ -326,8 +307,196 @@
           <w:rFonts w:ascii="Arial" w:eastAsia="Times New Roman" w:hAnsi="Arial" w:cs="Arial"/>
           <w:sz w:val="18"/>
           <w:szCs w:val="18"/>
+        </w:rPr>
+      </w:pPr>
+      <w:r>
+        <w:rPr>
+          <w:rFonts w:ascii="Arial" w:eastAsia="Times New Roman" w:hAnsi="Arial" w:cs="Arial"/>
+          <w:sz w:val="18"/>
+          <w:szCs w:val="18"/>
           <w:highlight w:val="red"/>
         </w:rPr>
+        <w:t>(5 points) As a client I would like to be able to contact my personal trainer via a notification system (No API).</w:t>
+      </w:r>
+    </w:p>
+    <w:p>
+      <w:pPr>
+        <w:spacing w:after="0" w:line="360" w:lineRule="auto"/>
+        <w:rPr>
+          <w:rFonts w:ascii="Arial" w:eastAsia="Times New Roman" w:hAnsi="Arial" w:cs="Arial"/>
+          <w:sz w:val="18"/>
+          <w:szCs w:val="18"/>
+        </w:rPr>
+      </w:pPr>
+      <w:r>
+        <w:rPr>
+          <w:rFonts w:ascii="Arial" w:eastAsia="Times New Roman" w:hAnsi="Arial" w:cs="Arial"/>
+          <w:sz w:val="18"/>
+          <w:szCs w:val="18"/>
+          <w:highlight w:val="green"/>
+        </w:rPr>
+        <w:t>(2.5 points) As a client, I want to have the ability to select my work out plan.  I.E Group plan, individual plan.</w:t>
+      </w:r>
+    </w:p>
+    <w:p>
+      <w:pPr>
+        <w:spacing w:after="0" w:line="360" w:lineRule="auto"/>
+        <w:rPr>
+          <w:rFonts w:ascii="Arial" w:eastAsia="Times New Roman" w:hAnsi="Arial" w:cs="Arial"/>
+          <w:sz w:val="18"/>
+          <w:szCs w:val="18"/>
+        </w:rPr>
+      </w:pPr>
+      <w:r>
+        <w:rPr>
+          <w:rFonts w:ascii="Arial" w:eastAsia="Times New Roman" w:hAnsi="Arial" w:cs="Arial"/>
+          <w:sz w:val="18"/>
+          <w:szCs w:val="18"/>
+          <w:highlight w:val="green"/>
+        </w:rPr>
+        <w:t xml:space="preserve">(5 points) As a client I would like to be able to </w:t>
+      </w:r>
+      <w:r>
+        <w:rPr>
+          <w:rFonts w:ascii="Arial" w:eastAsia="Times New Roman" w:hAnsi="Arial" w:cs="Arial"/>
+          <w:sz w:val="18"/>
+          <w:szCs w:val="18"/>
+          <w:highlight w:val="green"/>
+        </w:rPr>
+        <w:t>request in</w:t>
+      </w:r>
+      <w:r>
+        <w:rPr>
+          <w:rFonts w:ascii="Arial" w:eastAsia="Times New Roman" w:hAnsi="Arial" w:cs="Arial"/>
+          <w:sz w:val="18"/>
+          <w:szCs w:val="18"/>
+          <w:highlight w:val="green"/>
+        </w:rPr>
+        <w:t xml:space="preserve"> person appointments based off trainer’s Google calendar.</w:t>
+      </w:r>
+    </w:p>
+    <w:p>
+      <w:pPr>
+        <w:spacing w:after="0" w:line="360" w:lineRule="auto"/>
+        <w:rPr>
+          <w:rFonts w:ascii="Arial" w:eastAsia="Times New Roman" w:hAnsi="Arial" w:cs="Arial"/>
+          <w:sz w:val="18"/>
+          <w:szCs w:val="18"/>
+        </w:rPr>
+      </w:pPr>
+      <w:r>
+        <w:rPr>
+          <w:rFonts w:ascii="Arial" w:eastAsia="Times New Roman" w:hAnsi="Arial" w:cs="Arial"/>
+          <w:sz w:val="18"/>
+          <w:szCs w:val="18"/>
+          <w:highlight w:val="green"/>
+        </w:rPr>
+        <w:t>(2.5 points) As a personal trainer, I want my home page any relevant information about my schedule for the day as well as buttons to access more specific information.</w:t>
+      </w:r>
+    </w:p>
+    <w:p>
+      <w:pPr>
+        <w:spacing w:after="0" w:line="360" w:lineRule="auto"/>
+        <w:rPr>
+          <w:rFonts w:ascii="Arial" w:eastAsia="Times New Roman" w:hAnsi="Arial" w:cs="Arial"/>
+          <w:sz w:val="18"/>
+          <w:szCs w:val="18"/>
+        </w:rPr>
+      </w:pPr>
+      <w:r>
+        <w:rPr>
+          <w:rFonts w:ascii="Arial" w:eastAsia="Times New Roman" w:hAnsi="Arial" w:cs="Arial"/>
+          <w:sz w:val="18"/>
+          <w:szCs w:val="18"/>
+          <w:highlight w:val="green"/>
+        </w:rPr>
+        <w:t xml:space="preserve">(2.5 points) As a personal trainer, I want a page to view </w:t>
+      </w:r>
+      <w:r>
+        <w:rPr>
+          <w:rFonts w:ascii="Arial" w:eastAsia="Times New Roman" w:hAnsi="Arial" w:cs="Arial"/>
+          <w:sz w:val="18"/>
+          <w:szCs w:val="18"/>
+          <w:highlight w:val="green"/>
+        </w:rPr>
+        <w:t>all</w:t>
+      </w:r>
+      <w:r>
+        <w:rPr>
+          <w:rFonts w:ascii="Arial" w:eastAsia="Times New Roman" w:hAnsi="Arial" w:cs="Arial"/>
+          <w:sz w:val="18"/>
+          <w:szCs w:val="18"/>
+          <w:highlight w:val="green"/>
+        </w:rPr>
+        <w:t xml:space="preserve"> my clients, which displays any immediate actions required</w:t>
+      </w:r>
+    </w:p>
+    <w:p>
+      <w:pPr>
+        <w:spacing w:after="0" w:line="360" w:lineRule="auto"/>
+        <w:rPr>
+          <w:rFonts w:ascii="Arial" w:eastAsia="Times New Roman" w:hAnsi="Arial" w:cs="Arial"/>
+          <w:sz w:val="18"/>
+          <w:szCs w:val="18"/>
+        </w:rPr>
+      </w:pPr>
+      <w:r>
+        <w:rPr>
+          <w:rFonts w:ascii="Arial" w:eastAsia="Times New Roman" w:hAnsi="Arial" w:cs="Arial"/>
+          <w:sz w:val="18"/>
+          <w:szCs w:val="18"/>
+          <w:highlight w:val="green"/>
+        </w:rPr>
+        <w:t>(5 points) As a personal trainer, I want to be able opt into in person workout session based on my criteria.</w:t>
+      </w:r>
+    </w:p>
+    <w:p>
+      <w:pPr>
+        <w:spacing w:after="0" w:line="360" w:lineRule="auto"/>
+        <w:rPr>
+          <w:rFonts w:ascii="Arial" w:eastAsia="Times New Roman" w:hAnsi="Arial" w:cs="Arial"/>
+          <w:sz w:val="18"/>
+          <w:szCs w:val="18"/>
+          <w:highlight w:val="green"/>
+        </w:rPr>
+      </w:pPr>
+      <w:r>
+        <w:rPr>
+          <w:rFonts w:ascii="Arial" w:eastAsia="Times New Roman" w:hAnsi="Arial" w:cs="Arial"/>
+          <w:sz w:val="18"/>
+          <w:szCs w:val="18"/>
+          <w:highlight w:val="green"/>
+        </w:rPr>
+        <w:t>(5 points) As a personal trainer I would like to publish workouts for individual clients.</w:t>
+      </w:r>
+    </w:p>
+    <w:p>
+      <w:pPr>
+        <w:spacing w:after="0" w:line="360" w:lineRule="auto"/>
+        <w:rPr>
+          <w:rFonts w:ascii="Arial" w:eastAsia="Times New Roman" w:hAnsi="Arial" w:cs="Arial"/>
+          <w:sz w:val="18"/>
+          <w:szCs w:val="18"/>
+        </w:rPr>
+      </w:pPr>
+      <w:r>
+        <w:rPr>
+          <w:rFonts w:ascii="Arial" w:eastAsia="Times New Roman" w:hAnsi="Arial" w:cs="Arial"/>
+          <w:sz w:val="18"/>
+          <w:szCs w:val="18"/>
+          <w:highlight w:val="green"/>
+        </w:rPr>
+        <w:t>(5 points) As a personal trainer I would like to publish workouts for grouped clients.</w:t>
+      </w:r>
+    </w:p>
+    <w:p>
+      <w:pPr>
+        <w:spacing w:after="0" w:line="360" w:lineRule="auto"/>
+        <w:rPr>
+          <w:rFonts w:ascii="Arial" w:eastAsia="Times New Roman" w:hAnsi="Arial" w:cs="Arial"/>
+          <w:sz w:val="18"/>
+          <w:szCs w:val="18"/>
+        </w:rPr>
       </w:pPr>
       <w:r>
         <w:rPr>
@@ -336,348 +505,65 @@
           <w:szCs w:val="18"/>
           <w:highlight w:val="red"/>
         </w:rPr>
-        <w:t xml:space="preserve">(5 points) As a client I would like to be able to contact my personal trainer via a </w:t>
-      </w:r>
-    </w:p>
-    <w:p>
-      <w:pPr>
-        <w:spacing w:after="0" w:line="360" w:lineRule="auto"/>
-        <w:rPr>
-          <w:rFonts w:ascii="Arial" w:eastAsia="Times New Roman" w:hAnsi="Arial" w:cs="Arial"/>
-          <w:sz w:val="18"/>
-          <w:szCs w:val="18"/>
-        </w:rPr>
-      </w:pPr>
-      <w:r>
-        <w:rPr>
-          <w:rFonts w:ascii="Arial" w:eastAsia="Times New Roman" w:hAnsi="Arial" w:cs="Arial"/>
-          <w:sz w:val="18"/>
-          <w:szCs w:val="18"/>
-          <w:highlight w:val="red"/>
-        </w:rPr>
-        <w:t>notification system (No API).</w:t>
-      </w:r>
-    </w:p>
-    <w:p>
-      <w:pPr>
-        <w:spacing w:after="0" w:line="360" w:lineRule="auto"/>
-        <w:rPr>
-          <w:rFonts w:ascii="Arial" w:eastAsia="Times New Roman" w:hAnsi="Arial" w:cs="Arial"/>
-          <w:sz w:val="18"/>
-          <w:szCs w:val="18"/>
-        </w:rPr>
-      </w:pPr>
-      <w:r>
-        <w:rPr>
-          <w:rFonts w:ascii="Arial" w:eastAsia="Times New Roman" w:hAnsi="Arial" w:cs="Arial"/>
-          <w:sz w:val="18"/>
-          <w:szCs w:val="18"/>
-          <w:highlight w:val="green"/>
-        </w:rPr>
-        <w:t>(2.5 points) As a client, I want to have the ability to select my work out plan.  I.E Group plan, individual plan.</w:t>
-      </w:r>
-    </w:p>
-    <w:p>
-      <w:pPr>
-        <w:spacing w:after="0" w:line="360" w:lineRule="auto"/>
-        <w:rPr>
-          <w:rFonts w:ascii="Arial" w:eastAsia="Times New Roman" w:hAnsi="Arial" w:cs="Arial"/>
-          <w:sz w:val="18"/>
-          <w:szCs w:val="18"/>
-        </w:rPr>
-      </w:pPr>
-      <w:r>
-        <w:rPr>
-          <w:rFonts w:ascii="Arial" w:eastAsia="Times New Roman" w:hAnsi="Arial" w:cs="Arial"/>
-          <w:sz w:val="18"/>
-          <w:szCs w:val="18"/>
-        </w:rPr>
-        <w:t xml:space="preserve">(5 points) As a client I would like to be able to </w:t>
-      </w:r>
-      <w:r>
-        <w:rPr>
-          <w:rFonts w:ascii="Arial" w:eastAsia="Times New Roman" w:hAnsi="Arial" w:cs="Arial"/>
-          <w:sz w:val="18"/>
-          <w:szCs w:val="18"/>
-        </w:rPr>
-        <w:t>request in</w:t>
-      </w:r>
-      <w:r>
-        <w:rPr>
-          <w:rFonts w:ascii="Arial" w:eastAsia="Times New Roman" w:hAnsi="Arial" w:cs="Arial"/>
-          <w:sz w:val="18"/>
-          <w:szCs w:val="18"/>
-        </w:rPr>
-        <w:t xml:space="preserve"> person appointments based off trainer’s Google calendar.</w:t>
-      </w:r>
-    </w:p>
-    <w:p>
-      <w:pPr>
-        <w:spacing w:after="0" w:line="360" w:lineRule="auto"/>
-        <w:rPr>
-          <w:rFonts w:ascii="Arial" w:eastAsia="Times New Roman" w:hAnsi="Arial" w:cs="Arial"/>
-          <w:sz w:val="18"/>
-          <w:szCs w:val="18"/>
-        </w:rPr>
-      </w:pPr>
-      <w:r>
-        <w:rPr>
-          <w:rFonts w:ascii="Arial" w:eastAsia="Times New Roman" w:hAnsi="Arial" w:cs="Arial"/>
-          <w:sz w:val="18"/>
-          <w:szCs w:val="18"/>
-        </w:rPr>
-        <w:t xml:space="preserve">(2.5 points) </w:t>
-      </w:r>
-      <w:r>
-        <w:rPr>
-          <w:rFonts w:ascii="Arial" w:eastAsia="Times New Roman" w:hAnsi="Arial" w:cs="Arial"/>
-          <w:sz w:val="18"/>
-          <w:szCs w:val="18"/>
-        </w:rPr>
-        <w:t xml:space="preserve">As a personal trainer, I want my home page any relevant information </w:t>
-      </w:r>
-    </w:p>
-    <w:p>
-      <w:pPr>
-        <w:spacing w:after="0" w:line="360" w:lineRule="auto"/>
-        <w:rPr>
-          <w:rFonts w:ascii="Arial" w:eastAsia="Times New Roman" w:hAnsi="Arial" w:cs="Arial"/>
-          <w:sz w:val="18"/>
-          <w:szCs w:val="18"/>
-        </w:rPr>
-      </w:pPr>
-      <w:r>
-        <w:rPr>
-          <w:rFonts w:ascii="Arial" w:eastAsia="Times New Roman" w:hAnsi="Arial" w:cs="Arial"/>
-          <w:sz w:val="18"/>
-          <w:szCs w:val="18"/>
-        </w:rPr>
-        <w:t xml:space="preserve">about my schedule for the day as well as buttons to access more specific </w:t>
-      </w:r>
-    </w:p>
-    <w:p>
-      <w:pPr>
-        <w:spacing w:after="0" w:line="360" w:lineRule="auto"/>
-        <w:rPr>
-          <w:rFonts w:ascii="Arial" w:eastAsia="Times New Roman" w:hAnsi="Arial" w:cs="Arial"/>
-          <w:sz w:val="18"/>
-          <w:szCs w:val="18"/>
-        </w:rPr>
-      </w:pPr>
-      <w:r>
-        <w:rPr>
-          <w:rFonts w:ascii="Arial" w:eastAsia="Times New Roman" w:hAnsi="Arial" w:cs="Arial"/>
-          <w:sz w:val="18"/>
-          <w:szCs w:val="18"/>
-        </w:rPr>
-        <w:t>information.</w:t>
-      </w:r>
-    </w:p>
-    <w:p>
-      <w:pPr>
-        <w:spacing w:after="0" w:line="360" w:lineRule="auto"/>
-        <w:rPr>
-          <w:rFonts w:ascii="Arial" w:eastAsia="Times New Roman" w:hAnsi="Arial" w:cs="Arial"/>
-          <w:sz w:val="18"/>
-          <w:szCs w:val="18"/>
-        </w:rPr>
-      </w:pPr>
-      <w:r>
-        <w:rPr>
-          <w:rFonts w:ascii="Arial" w:eastAsia="Times New Roman" w:hAnsi="Arial" w:cs="Arial"/>
-          <w:sz w:val="18"/>
-          <w:szCs w:val="18"/>
-          <w:highlight w:val="green"/>
-        </w:rPr>
-        <w:t xml:space="preserve">(2.5 points) As a personal trainer, I want a page to view </w:t>
-      </w:r>
-      <w:r>
-        <w:rPr>
-          <w:rFonts w:ascii="Arial" w:eastAsia="Times New Roman" w:hAnsi="Arial" w:cs="Arial"/>
-          <w:sz w:val="18"/>
-          <w:szCs w:val="18"/>
-          <w:highlight w:val="green"/>
-        </w:rPr>
-        <w:t>all</w:t>
-      </w:r>
-      <w:r>
-        <w:rPr>
-          <w:rFonts w:ascii="Arial" w:eastAsia="Times New Roman" w:hAnsi="Arial" w:cs="Arial"/>
-          <w:sz w:val="18"/>
-          <w:szCs w:val="18"/>
-          <w:highlight w:val="green"/>
-        </w:rPr>
-        <w:t xml:space="preserve"> my clients, which displays any immediate actions required</w:t>
-      </w:r>
-    </w:p>
-    <w:p>
-      <w:pPr>
-        <w:spacing w:after="0" w:line="360" w:lineRule="auto"/>
-        <w:rPr>
-          <w:rFonts w:ascii="Arial" w:eastAsia="Times New Roman" w:hAnsi="Arial" w:cs="Arial"/>
-          <w:sz w:val="18"/>
-          <w:szCs w:val="18"/>
-        </w:rPr>
-      </w:pPr>
-      <w:r>
-        <w:rPr>
-          <w:rFonts w:ascii="Arial" w:eastAsia="Times New Roman" w:hAnsi="Arial" w:cs="Arial"/>
-          <w:sz w:val="18"/>
-          <w:szCs w:val="18"/>
-          <w:highlight w:val="green"/>
-        </w:rPr>
-        <w:t>(5 points) As a personal trainer, I want to be able opt into in person workout session based on my criteria.</w:t>
-      </w:r>
-    </w:p>
-    <w:p>
-      <w:pPr>
-        <w:spacing w:after="0" w:line="360" w:lineRule="auto"/>
-        <w:rPr>
-          <w:rFonts w:ascii="Arial" w:eastAsia="Times New Roman" w:hAnsi="Arial" w:cs="Arial"/>
-          <w:sz w:val="18"/>
-          <w:szCs w:val="18"/>
-          <w:highlight w:val="yellow"/>
-        </w:rPr>
-      </w:pPr>
-      <w:r>
-        <w:rPr>
-          <w:rFonts w:ascii="Arial" w:eastAsia="Times New Roman" w:hAnsi="Arial" w:cs="Arial"/>
-          <w:sz w:val="18"/>
-          <w:szCs w:val="18"/>
-          <w:highlight w:val="yellow"/>
-        </w:rPr>
-        <w:t xml:space="preserve">(5 points) </w:t>
+        <w:t>(2.5 points) As a personal trainer I would like to see my clients recorded data to make them more accurate individualized workouts.</w:t>
+      </w:r>
+    </w:p>
+    <w:p>
+      <w:pPr>
+        <w:spacing w:after="0" w:line="360" w:lineRule="auto"/>
+        <w:rPr>
+          <w:rFonts w:ascii="Arial" w:eastAsia="Times New Roman" w:hAnsi="Arial" w:cs="Arial"/>
+          <w:sz w:val="18"/>
+          <w:szCs w:val="18"/>
+        </w:rPr>
+      </w:pPr>
+      <w:r>
+        <w:rPr>
+          <w:rFonts w:ascii="Arial" w:eastAsia="Times New Roman" w:hAnsi="Arial" w:cs="Arial"/>
+          <w:sz w:val="18"/>
+          <w:szCs w:val="18"/>
+          <w:highlight w:val="green"/>
+        </w:rPr>
+        <w:t>(5 points) As a personal trainer, I want the ability to set up “available” time slots on my Google calendar.</w:t>
+      </w:r>
+    </w:p>
+    <w:p>
+      <w:pPr>
+        <w:spacing w:after="0" w:line="360" w:lineRule="auto"/>
+        <w:rPr>
+          <w:rFonts w:ascii="Arial" w:eastAsia="Times New Roman" w:hAnsi="Arial" w:cs="Arial"/>
+          <w:sz w:val="18"/>
+          <w:szCs w:val="18"/>
+        </w:rPr>
+      </w:pPr>
+      <w:r>
+        <w:rPr>
+          <w:rFonts w:ascii="Arial" w:eastAsia="Times New Roman" w:hAnsi="Arial" w:cs="Arial"/>
+          <w:sz w:val="18"/>
+          <w:szCs w:val="18"/>
+        </w:rPr>
+        <w:t>(5 points) As a personal trainer, I would see my in-person sessions scheduled via google calendar.</w:t>
+      </w:r>
+    </w:p>
+    <w:p>
+      <w:pPr>
+        <w:spacing w:after="0" w:line="360" w:lineRule="auto"/>
+        <w:rPr>
+          <w:rFonts w:ascii="Arial" w:eastAsia="Times New Roman" w:hAnsi="Arial" w:cs="Arial"/>
+          <w:sz w:val="18"/>
+          <w:szCs w:val="18"/>
+        </w:rPr>
+      </w:pPr>
+      <w:r>
+        <w:rPr>
+          <w:rFonts w:ascii="Arial" w:eastAsia="Times New Roman" w:hAnsi="Arial" w:cs="Arial"/>
+          <w:sz w:val="18"/>
+          <w:szCs w:val="18"/>
+        </w:rPr>
+        <w:t>(2.5 points) As a personal trainer, I want the ability to approve or deny appointment requests.</w:t>
       </w:r>
       <w:bookmarkStart w:id="0" w:name="_GoBack"/>
-      <w:r>
-        <w:rPr>
-          <w:rFonts w:ascii="Arial" w:eastAsia="Times New Roman" w:hAnsi="Arial" w:cs="Arial"/>
-          <w:sz w:val="18"/>
-          <w:szCs w:val="18"/>
-          <w:highlight w:val="yellow"/>
-        </w:rPr>
-        <w:t xml:space="preserve">As a personal trainer </w:t>
-      </w:r>
       <w:bookmarkEnd w:id="0"/>
-      <w:r>
-        <w:rPr>
-          <w:rFonts w:ascii="Arial" w:eastAsia="Times New Roman" w:hAnsi="Arial" w:cs="Arial"/>
-          <w:sz w:val="18"/>
-          <w:szCs w:val="18"/>
-          <w:highlight w:val="yellow"/>
-        </w:rPr>
-        <w:t>I would like to publish workouts for individual clients.</w:t>
-      </w:r>
-    </w:p>
-    <w:p>
-      <w:pPr>
-        <w:spacing w:after="0" w:line="360" w:lineRule="auto"/>
-        <w:rPr>
-          <w:rFonts w:ascii="Arial" w:eastAsia="Times New Roman" w:hAnsi="Arial" w:cs="Arial"/>
-          <w:sz w:val="18"/>
-          <w:szCs w:val="18"/>
-        </w:rPr>
-      </w:pPr>
-      <w:r>
-        <w:rPr>
-          <w:rFonts w:ascii="Arial" w:eastAsia="Times New Roman" w:hAnsi="Arial" w:cs="Arial"/>
-          <w:sz w:val="18"/>
-          <w:szCs w:val="18"/>
-          <w:highlight w:val="yellow"/>
-        </w:rPr>
-        <w:t>(5 points) As a personal trainer I would like to publish workouts for grouped clients.</w:t>
-      </w:r>
-    </w:p>
-    <w:p>
-      <w:pPr>
-        <w:spacing w:after="0" w:line="360" w:lineRule="auto"/>
-        <w:rPr>
-          <w:rFonts w:ascii="Arial" w:eastAsia="Times New Roman" w:hAnsi="Arial" w:cs="Arial"/>
-          <w:sz w:val="18"/>
-          <w:szCs w:val="18"/>
-        </w:rPr>
-      </w:pPr>
-      <w:r>
-        <w:rPr>
-          <w:rFonts w:ascii="Arial" w:eastAsia="Times New Roman" w:hAnsi="Arial" w:cs="Arial"/>
-          <w:sz w:val="18"/>
-          <w:szCs w:val="18"/>
-          <w:highlight w:val="red"/>
-        </w:rPr>
-        <w:t>(2.5 points) As a personal trainer I would like to see my clients recorded data to make them more accurate individualized workouts.</w:t>
-      </w:r>
-    </w:p>
-    <w:p>
-      <w:pPr>
-        <w:spacing w:after="0" w:line="360" w:lineRule="auto"/>
-        <w:rPr>
-          <w:rFonts w:ascii="Arial" w:eastAsia="Times New Roman" w:hAnsi="Arial" w:cs="Arial"/>
-          <w:sz w:val="18"/>
-          <w:szCs w:val="18"/>
-        </w:rPr>
-      </w:pPr>
-      <w:r>
-        <w:rPr>
-          <w:rFonts w:ascii="Arial" w:eastAsia="Times New Roman" w:hAnsi="Arial" w:cs="Arial"/>
-          <w:sz w:val="18"/>
-          <w:szCs w:val="18"/>
-        </w:rPr>
-        <w:t>(5 points) As a personal trainer, I want the ability to set up “available” time slots on my Google calendar.</w:t>
-      </w:r>
-    </w:p>
-    <w:p>
-      <w:pPr>
-        <w:spacing w:after="0" w:line="360" w:lineRule="auto"/>
-        <w:rPr>
-          <w:rFonts w:ascii="Arial" w:eastAsia="Times New Roman" w:hAnsi="Arial" w:cs="Arial"/>
-          <w:sz w:val="18"/>
-          <w:szCs w:val="18"/>
-        </w:rPr>
-      </w:pPr>
-      <w:r>
-        <w:rPr>
-          <w:rFonts w:ascii="Arial" w:eastAsia="Times New Roman" w:hAnsi="Arial" w:cs="Arial"/>
-          <w:sz w:val="18"/>
-          <w:szCs w:val="18"/>
-        </w:rPr>
-        <w:t>(5 points) As a personal trainer, I would see my in-person sessions scheduled via google calendar.</w:t>
-      </w:r>
-    </w:p>
-    <w:p>
-      <w:pPr>
-        <w:spacing w:after="0" w:line="360" w:lineRule="auto"/>
-        <w:rPr>
-          <w:rFonts w:ascii="Arial" w:eastAsia="Times New Roman" w:hAnsi="Arial" w:cs="Arial"/>
-          <w:sz w:val="18"/>
-          <w:szCs w:val="18"/>
-        </w:rPr>
-      </w:pPr>
-      <w:r>
-        <w:rPr>
-          <w:rFonts w:ascii="Arial" w:eastAsia="Times New Roman" w:hAnsi="Arial" w:cs="Arial"/>
-          <w:sz w:val="18"/>
-          <w:szCs w:val="18"/>
-        </w:rPr>
-        <w:t xml:space="preserve">(2.5 points) As a personal trainer, I want the ability to approve or deny </w:t>
-      </w:r>
-    </w:p>
-    <w:p>
-      <w:pPr>
-        <w:spacing w:after="0" w:line="360" w:lineRule="auto"/>
-        <w:rPr>
-          <w:rFonts w:ascii="Arial" w:eastAsia="Times New Roman" w:hAnsi="Arial" w:cs="Arial"/>
-          <w:sz w:val="18"/>
-          <w:szCs w:val="18"/>
-        </w:rPr>
-      </w:pPr>
-      <w:r>
-        <w:rPr>
-          <w:rFonts w:ascii="Arial" w:eastAsia="Times New Roman" w:hAnsi="Arial" w:cs="Arial"/>
-          <w:sz w:val="18"/>
-          <w:szCs w:val="18"/>
-        </w:rPr>
-        <w:t>appointment requests.</w:t>
-      </w:r>
     </w:p>
     <w:p>
       <w:pPr>

</xml_diff>

<commit_message>
added the ability to approve or deny requests for in person training and approved requests show on the calendar for the personal trainer
</commit_message>
<xml_diff>
--- a/Planning Tools/MatsusanityUserStories.docx
+++ b/Planning Tools/MatsusanityUserStories.docx
@@ -162,7 +162,7 @@
           <w:sz w:val="23"/>
           <w:szCs w:val="23"/>
         </w:rPr>
-        <w:t>25</w:t>
+        <w:t>60</w:t>
       </w:r>
       <w:r>
         <w:rPr>
@@ -354,216 +354,227 @@
           <w:szCs w:val="18"/>
           <w:highlight w:val="green"/>
         </w:rPr>
-        <w:t xml:space="preserve">(5 points) As a client I would like to be able to </w:t>
-      </w:r>
-      <w:r>
-        <w:rPr>
-          <w:rFonts w:ascii="Arial" w:eastAsia="Times New Roman" w:hAnsi="Arial" w:cs="Arial"/>
-          <w:sz w:val="18"/>
-          <w:szCs w:val="18"/>
-          <w:highlight w:val="green"/>
-        </w:rPr>
-        <w:t>request in</w:t>
-      </w:r>
-      <w:r>
-        <w:rPr>
-          <w:rFonts w:ascii="Arial" w:eastAsia="Times New Roman" w:hAnsi="Arial" w:cs="Arial"/>
-          <w:sz w:val="18"/>
-          <w:szCs w:val="18"/>
-          <w:highlight w:val="green"/>
-        </w:rPr>
-        <w:t xml:space="preserve"> person appointments based off trainer’s Google calendar.</w:t>
-      </w:r>
-    </w:p>
-    <w:p>
-      <w:pPr>
-        <w:spacing w:after="0" w:line="360" w:lineRule="auto"/>
-        <w:rPr>
-          <w:rFonts w:ascii="Arial" w:eastAsia="Times New Roman" w:hAnsi="Arial" w:cs="Arial"/>
-          <w:sz w:val="18"/>
-          <w:szCs w:val="18"/>
-        </w:rPr>
-      </w:pPr>
-      <w:r>
-        <w:rPr>
-          <w:rFonts w:ascii="Arial" w:eastAsia="Times New Roman" w:hAnsi="Arial" w:cs="Arial"/>
-          <w:sz w:val="18"/>
-          <w:szCs w:val="18"/>
-          <w:highlight w:val="green"/>
-        </w:rPr>
-        <w:t>(2.5 points) As a personal trainer, I want my home page any relevant information about my schedule for the day as well as buttons to access more specific information.</w:t>
-      </w:r>
-    </w:p>
-    <w:p>
-      <w:pPr>
-        <w:spacing w:after="0" w:line="360" w:lineRule="auto"/>
-        <w:rPr>
-          <w:rFonts w:ascii="Arial" w:eastAsia="Times New Roman" w:hAnsi="Arial" w:cs="Arial"/>
-          <w:sz w:val="18"/>
-          <w:szCs w:val="18"/>
-        </w:rPr>
-      </w:pPr>
-      <w:r>
-        <w:rPr>
-          <w:rFonts w:ascii="Arial" w:eastAsia="Times New Roman" w:hAnsi="Arial" w:cs="Arial"/>
-          <w:sz w:val="18"/>
-          <w:szCs w:val="18"/>
-          <w:highlight w:val="green"/>
-        </w:rPr>
-        <w:t xml:space="preserve">(2.5 points) As a personal trainer, I want a page to view </w:t>
-      </w:r>
-      <w:r>
-        <w:rPr>
-          <w:rFonts w:ascii="Arial" w:eastAsia="Times New Roman" w:hAnsi="Arial" w:cs="Arial"/>
-          <w:sz w:val="18"/>
-          <w:szCs w:val="18"/>
-          <w:highlight w:val="green"/>
-        </w:rPr>
-        <w:t>all</w:t>
-      </w:r>
-      <w:r>
-        <w:rPr>
-          <w:rFonts w:ascii="Arial" w:eastAsia="Times New Roman" w:hAnsi="Arial" w:cs="Arial"/>
-          <w:sz w:val="18"/>
-          <w:szCs w:val="18"/>
-          <w:highlight w:val="green"/>
-        </w:rPr>
-        <w:t xml:space="preserve"> my clients, which displays any immediate actions required</w:t>
-      </w:r>
-    </w:p>
-    <w:p>
-      <w:pPr>
-        <w:spacing w:after="0" w:line="360" w:lineRule="auto"/>
-        <w:rPr>
-          <w:rFonts w:ascii="Arial" w:eastAsia="Times New Roman" w:hAnsi="Arial" w:cs="Arial"/>
-          <w:sz w:val="18"/>
-          <w:szCs w:val="18"/>
-        </w:rPr>
-      </w:pPr>
-      <w:r>
-        <w:rPr>
-          <w:rFonts w:ascii="Arial" w:eastAsia="Times New Roman" w:hAnsi="Arial" w:cs="Arial"/>
-          <w:sz w:val="18"/>
-          <w:szCs w:val="18"/>
-          <w:highlight w:val="green"/>
-        </w:rPr>
-        <w:t>(5 points) As a personal trainer, I want to be able opt into in person workout session based on my criteria.</w:t>
-      </w:r>
-    </w:p>
-    <w:p>
-      <w:pPr>
-        <w:spacing w:after="0" w:line="360" w:lineRule="auto"/>
-        <w:rPr>
-          <w:rFonts w:ascii="Arial" w:eastAsia="Times New Roman" w:hAnsi="Arial" w:cs="Arial"/>
-          <w:sz w:val="18"/>
-          <w:szCs w:val="18"/>
-          <w:highlight w:val="green"/>
-        </w:rPr>
-      </w:pPr>
-      <w:r>
-        <w:rPr>
-          <w:rFonts w:ascii="Arial" w:eastAsia="Times New Roman" w:hAnsi="Arial" w:cs="Arial"/>
-          <w:sz w:val="18"/>
-          <w:szCs w:val="18"/>
-          <w:highlight w:val="green"/>
-        </w:rPr>
-        <w:t>(5 points) As a personal trainer I would like to publish workouts for individual clients.</w:t>
-      </w:r>
-    </w:p>
-    <w:p>
-      <w:pPr>
-        <w:spacing w:after="0" w:line="360" w:lineRule="auto"/>
-        <w:rPr>
-          <w:rFonts w:ascii="Arial" w:eastAsia="Times New Roman" w:hAnsi="Arial" w:cs="Arial"/>
-          <w:sz w:val="18"/>
-          <w:szCs w:val="18"/>
-        </w:rPr>
-      </w:pPr>
-      <w:r>
-        <w:rPr>
-          <w:rFonts w:ascii="Arial" w:eastAsia="Times New Roman" w:hAnsi="Arial" w:cs="Arial"/>
-          <w:sz w:val="18"/>
-          <w:szCs w:val="18"/>
-          <w:highlight w:val="green"/>
-        </w:rPr>
-        <w:t>(5 points) As a personal trainer I would like to publish workouts for grouped clients.</w:t>
-      </w:r>
-    </w:p>
-    <w:p>
-      <w:pPr>
-        <w:spacing w:after="0" w:line="360" w:lineRule="auto"/>
-        <w:rPr>
-          <w:rFonts w:ascii="Arial" w:eastAsia="Times New Roman" w:hAnsi="Arial" w:cs="Arial"/>
-          <w:sz w:val="18"/>
-          <w:szCs w:val="18"/>
-        </w:rPr>
-      </w:pPr>
-      <w:r>
-        <w:rPr>
-          <w:rFonts w:ascii="Arial" w:eastAsia="Times New Roman" w:hAnsi="Arial" w:cs="Arial"/>
-          <w:sz w:val="18"/>
-          <w:szCs w:val="18"/>
-          <w:highlight w:val="red"/>
-        </w:rPr>
-        <w:t>(2.5 points) As a personal trainer I would like to see my clients recorded data to make them more accurate individualized workouts.</w:t>
-      </w:r>
-    </w:p>
-    <w:p>
-      <w:pPr>
-        <w:spacing w:after="0" w:line="360" w:lineRule="auto"/>
-        <w:rPr>
-          <w:rFonts w:ascii="Arial" w:eastAsia="Times New Roman" w:hAnsi="Arial" w:cs="Arial"/>
-          <w:sz w:val="18"/>
-          <w:szCs w:val="18"/>
-        </w:rPr>
-      </w:pPr>
-      <w:r>
-        <w:rPr>
-          <w:rFonts w:ascii="Arial" w:eastAsia="Times New Roman" w:hAnsi="Arial" w:cs="Arial"/>
-          <w:sz w:val="18"/>
-          <w:szCs w:val="18"/>
-          <w:highlight w:val="green"/>
-        </w:rPr>
-        <w:t>(5 points) As a personal trainer, I want the ability to set up “available” time slots on my Google calendar.</w:t>
-      </w:r>
-    </w:p>
-    <w:p>
-      <w:pPr>
-        <w:spacing w:after="0" w:line="360" w:lineRule="auto"/>
-        <w:rPr>
-          <w:rFonts w:ascii="Arial" w:eastAsia="Times New Roman" w:hAnsi="Arial" w:cs="Arial"/>
-          <w:sz w:val="18"/>
-          <w:szCs w:val="18"/>
-        </w:rPr>
-      </w:pPr>
-      <w:r>
-        <w:rPr>
-          <w:rFonts w:ascii="Arial" w:eastAsia="Times New Roman" w:hAnsi="Arial" w:cs="Arial"/>
-          <w:sz w:val="18"/>
-          <w:szCs w:val="18"/>
-        </w:rPr>
-        <w:t>(5 points) As a personal trainer, I would see my in-person sessions scheduled via google calendar.</w:t>
-      </w:r>
-    </w:p>
-    <w:p>
-      <w:pPr>
-        <w:spacing w:after="0" w:line="360" w:lineRule="auto"/>
-        <w:rPr>
-          <w:rFonts w:ascii="Arial" w:eastAsia="Times New Roman" w:hAnsi="Arial" w:cs="Arial"/>
-          <w:sz w:val="18"/>
-          <w:szCs w:val="18"/>
-        </w:rPr>
-      </w:pPr>
-      <w:r>
-        <w:rPr>
-          <w:rFonts w:ascii="Arial" w:eastAsia="Times New Roman" w:hAnsi="Arial" w:cs="Arial"/>
-          <w:sz w:val="18"/>
-          <w:szCs w:val="18"/>
-        </w:rPr>
-        <w:t>(2.5 points) As a personal trainer, I want the ability to approve or deny appointment requests.</w:t>
+        <w:t>(5 points) A</w:t>
       </w:r>
       <w:bookmarkStart w:id="0" w:name="_GoBack"/>
       <w:bookmarkEnd w:id="0"/>
+      <w:r>
+        <w:rPr>
+          <w:rFonts w:ascii="Arial" w:eastAsia="Times New Roman" w:hAnsi="Arial" w:cs="Arial"/>
+          <w:sz w:val="18"/>
+          <w:szCs w:val="18"/>
+          <w:highlight w:val="green"/>
+        </w:rPr>
+        <w:t xml:space="preserve">s a client I would like to be able to </w:t>
+      </w:r>
+      <w:r>
+        <w:rPr>
+          <w:rFonts w:ascii="Arial" w:eastAsia="Times New Roman" w:hAnsi="Arial" w:cs="Arial"/>
+          <w:sz w:val="18"/>
+          <w:szCs w:val="18"/>
+          <w:highlight w:val="green"/>
+        </w:rPr>
+        <w:t>request in</w:t>
+      </w:r>
+      <w:r>
+        <w:rPr>
+          <w:rFonts w:ascii="Arial" w:eastAsia="Times New Roman" w:hAnsi="Arial" w:cs="Arial"/>
+          <w:sz w:val="18"/>
+          <w:szCs w:val="18"/>
+          <w:highlight w:val="green"/>
+        </w:rPr>
+        <w:t xml:space="preserve"> person appointments based off trainer’s Google calendar.</w:t>
+      </w:r>
+    </w:p>
+    <w:p>
+      <w:pPr>
+        <w:spacing w:after="0" w:line="360" w:lineRule="auto"/>
+        <w:rPr>
+          <w:rFonts w:ascii="Arial" w:eastAsia="Times New Roman" w:hAnsi="Arial" w:cs="Arial"/>
+          <w:sz w:val="18"/>
+          <w:szCs w:val="18"/>
+        </w:rPr>
+      </w:pPr>
+      <w:r>
+        <w:rPr>
+          <w:rFonts w:ascii="Arial" w:eastAsia="Times New Roman" w:hAnsi="Arial" w:cs="Arial"/>
+          <w:sz w:val="18"/>
+          <w:szCs w:val="18"/>
+          <w:highlight w:val="green"/>
+        </w:rPr>
+        <w:t>(2.5 points) As a personal trainer, I want my home page any relevant information about my schedule for the day as well as buttons to access more specific information.</w:t>
+      </w:r>
+    </w:p>
+    <w:p>
+      <w:pPr>
+        <w:spacing w:after="0" w:line="360" w:lineRule="auto"/>
+        <w:rPr>
+          <w:rFonts w:ascii="Arial" w:eastAsia="Times New Roman" w:hAnsi="Arial" w:cs="Arial"/>
+          <w:sz w:val="18"/>
+          <w:szCs w:val="18"/>
+        </w:rPr>
+      </w:pPr>
+      <w:r>
+        <w:rPr>
+          <w:rFonts w:ascii="Arial" w:eastAsia="Times New Roman" w:hAnsi="Arial" w:cs="Arial"/>
+          <w:sz w:val="18"/>
+          <w:szCs w:val="18"/>
+          <w:highlight w:val="green"/>
+        </w:rPr>
+        <w:t xml:space="preserve">(2.5 points) As a personal trainer, I want a page to view </w:t>
+      </w:r>
+      <w:r>
+        <w:rPr>
+          <w:rFonts w:ascii="Arial" w:eastAsia="Times New Roman" w:hAnsi="Arial" w:cs="Arial"/>
+          <w:sz w:val="18"/>
+          <w:szCs w:val="18"/>
+          <w:highlight w:val="green"/>
+        </w:rPr>
+        <w:t>all</w:t>
+      </w:r>
+      <w:r>
+        <w:rPr>
+          <w:rFonts w:ascii="Arial" w:eastAsia="Times New Roman" w:hAnsi="Arial" w:cs="Arial"/>
+          <w:sz w:val="18"/>
+          <w:szCs w:val="18"/>
+          <w:highlight w:val="green"/>
+        </w:rPr>
+        <w:t xml:space="preserve"> my clients, which displays any immediate actions required</w:t>
+      </w:r>
+    </w:p>
+    <w:p>
+      <w:pPr>
+        <w:spacing w:after="0" w:line="360" w:lineRule="auto"/>
+        <w:rPr>
+          <w:rFonts w:ascii="Arial" w:eastAsia="Times New Roman" w:hAnsi="Arial" w:cs="Arial"/>
+          <w:sz w:val="18"/>
+          <w:szCs w:val="18"/>
+        </w:rPr>
+      </w:pPr>
+      <w:r>
+        <w:rPr>
+          <w:rFonts w:ascii="Arial" w:eastAsia="Times New Roman" w:hAnsi="Arial" w:cs="Arial"/>
+          <w:sz w:val="18"/>
+          <w:szCs w:val="18"/>
+          <w:highlight w:val="green"/>
+        </w:rPr>
+        <w:t>(5 points) As a personal trainer, I want to be able opt into in person workout session based on my criteria.</w:t>
+      </w:r>
+    </w:p>
+    <w:p>
+      <w:pPr>
+        <w:spacing w:after="0" w:line="360" w:lineRule="auto"/>
+        <w:rPr>
+          <w:rFonts w:ascii="Arial" w:eastAsia="Times New Roman" w:hAnsi="Arial" w:cs="Arial"/>
+          <w:sz w:val="18"/>
+          <w:szCs w:val="18"/>
+          <w:highlight w:val="green"/>
+        </w:rPr>
+      </w:pPr>
+      <w:r>
+        <w:rPr>
+          <w:rFonts w:ascii="Arial" w:eastAsia="Times New Roman" w:hAnsi="Arial" w:cs="Arial"/>
+          <w:sz w:val="18"/>
+          <w:szCs w:val="18"/>
+          <w:highlight w:val="green"/>
+        </w:rPr>
+        <w:t>(5 points) As a personal trainer I would like to publish workouts for individual clients.</w:t>
+      </w:r>
+    </w:p>
+    <w:p>
+      <w:pPr>
+        <w:spacing w:after="0" w:line="360" w:lineRule="auto"/>
+        <w:rPr>
+          <w:rFonts w:ascii="Arial" w:eastAsia="Times New Roman" w:hAnsi="Arial" w:cs="Arial"/>
+          <w:sz w:val="18"/>
+          <w:szCs w:val="18"/>
+        </w:rPr>
+      </w:pPr>
+      <w:r>
+        <w:rPr>
+          <w:rFonts w:ascii="Arial" w:eastAsia="Times New Roman" w:hAnsi="Arial" w:cs="Arial"/>
+          <w:sz w:val="18"/>
+          <w:szCs w:val="18"/>
+          <w:highlight w:val="green"/>
+        </w:rPr>
+        <w:t>(5 points) As a personal trainer I would like to publish workouts for grouped clients.</w:t>
+      </w:r>
+    </w:p>
+    <w:p>
+      <w:pPr>
+        <w:spacing w:after="0" w:line="360" w:lineRule="auto"/>
+        <w:rPr>
+          <w:rFonts w:ascii="Arial" w:eastAsia="Times New Roman" w:hAnsi="Arial" w:cs="Arial"/>
+          <w:sz w:val="18"/>
+          <w:szCs w:val="18"/>
+        </w:rPr>
+      </w:pPr>
+      <w:r>
+        <w:rPr>
+          <w:rFonts w:ascii="Arial" w:eastAsia="Times New Roman" w:hAnsi="Arial" w:cs="Arial"/>
+          <w:sz w:val="18"/>
+          <w:szCs w:val="18"/>
+          <w:highlight w:val="red"/>
+        </w:rPr>
+        <w:t>(2.5 points) As a personal trainer I would like to see my clients recorded data to make them more accurate individualized workouts.</w:t>
+      </w:r>
+    </w:p>
+    <w:p>
+      <w:pPr>
+        <w:spacing w:after="0" w:line="360" w:lineRule="auto"/>
+        <w:rPr>
+          <w:rFonts w:ascii="Arial" w:eastAsia="Times New Roman" w:hAnsi="Arial" w:cs="Arial"/>
+          <w:sz w:val="18"/>
+          <w:szCs w:val="18"/>
+        </w:rPr>
+      </w:pPr>
+      <w:r>
+        <w:rPr>
+          <w:rFonts w:ascii="Arial" w:eastAsia="Times New Roman" w:hAnsi="Arial" w:cs="Arial"/>
+          <w:sz w:val="18"/>
+          <w:szCs w:val="18"/>
+          <w:highlight w:val="green"/>
+        </w:rPr>
+        <w:t>(5 points) As a personal trainer, I want the ability to set up “available” time slots on my Google calendar.</w:t>
+      </w:r>
+    </w:p>
+    <w:p>
+      <w:pPr>
+        <w:spacing w:after="0" w:line="360" w:lineRule="auto"/>
+        <w:rPr>
+          <w:rFonts w:ascii="Arial" w:eastAsia="Times New Roman" w:hAnsi="Arial" w:cs="Arial"/>
+          <w:sz w:val="18"/>
+          <w:szCs w:val="18"/>
+        </w:rPr>
+      </w:pPr>
+      <w:r>
+        <w:rPr>
+          <w:rFonts w:ascii="Arial" w:eastAsia="Times New Roman" w:hAnsi="Arial" w:cs="Arial"/>
+          <w:sz w:val="18"/>
+          <w:szCs w:val="18"/>
+          <w:highlight w:val="green"/>
+        </w:rPr>
+        <w:t>(5 points) As a personal trainer, I would see my in-person sessions scheduled via google calendar.</w:t>
+      </w:r>
+    </w:p>
+    <w:p>
+      <w:pPr>
+        <w:spacing w:after="0" w:line="360" w:lineRule="auto"/>
+        <w:rPr>
+          <w:rFonts w:ascii="Arial" w:eastAsia="Times New Roman" w:hAnsi="Arial" w:cs="Arial"/>
+          <w:sz w:val="18"/>
+          <w:szCs w:val="18"/>
+        </w:rPr>
+      </w:pPr>
+      <w:r>
+        <w:rPr>
+          <w:rFonts w:ascii="Arial" w:eastAsia="Times New Roman" w:hAnsi="Arial" w:cs="Arial"/>
+          <w:sz w:val="18"/>
+          <w:szCs w:val="18"/>
+          <w:highlight w:val="green"/>
+        </w:rPr>
+        <w:t>(2.5 points) As a personal trainer, I want the ability to approve or deny appointment requests.</w:t>
+      </w:r>
     </w:p>
     <w:p>
       <w:pPr>

</xml_diff>